<commit_message>
added all conception schema in conception
</commit_message>
<xml_diff>
--- a/C61/Sprint0/Conception.docx
+++ b/C61/Sprint0/Conception.docx
@@ -1,6 +1,6 @@
 
 <file path=word/document.xml><?xml version="1.0" encoding="utf-8"?>
-<w:document xmlns:wpc="http://schemas.microsoft.com/office/word/2010/wordprocessingCanvas" xmlns:cx="http://schemas.microsoft.com/office/drawing/2014/chartex" xmlns:cx1="http://schemas.microsoft.com/office/drawing/2015/9/8/chartex" xmlns:cx2="http://schemas.microsoft.com/office/drawing/2015/10/21/chartex" xmlns:cx3="http://schemas.microsoft.com/office/drawing/2016/5/9/chartex" xmlns:cx4="http://schemas.microsoft.com/office/drawing/2016/5/10/chartex" xmlns:cx5="http://schemas.microsoft.com/office/drawing/2016/5/11/chartex" xmlns:cx6="http://schemas.microsoft.com/office/drawing/2016/5/12/chartex" xmlns:cx7="http://schemas.microsoft.com/office/drawing/2016/5/13/chartex" xmlns:cx8="http://schemas.microsoft.com/office/drawing/2016/5/14/chartex" xmlns:mc="http://schemas.openxmlformats.org/markup-compatibility/2006" xmlns:aink="http://schemas.microsoft.com/office/drawing/2016/ink" xmlns:am3d="http://schemas.microsoft.com/office/drawing/2017/model3d" xmlns:o="urn:schemas-microsoft-com:office:office" xmlns:r="http://schemas.openxmlformats.org/officeDocument/2006/relationships" xmlns:m="http://schemas.openxmlformats.org/officeDocument/2006/math" xmlns:v="urn:schemas-microsoft-com:vml" xmlns:wp14="http://schemas.microsoft.com/office/word/2010/wordprocessingDrawing" xmlns:wp="http://schemas.openxmlformats.org/drawingml/2006/wordprocessingDrawing" xmlns:w10="urn:schemas-microsoft-com:office:word" xmlns:w="http://schemas.openxmlformats.org/wordprocessingml/2006/main" xmlns:w14="http://schemas.microsoft.com/office/word/2010/wordml" xmlns:w15="http://schemas.microsoft.com/office/word/2012/wordml" xmlns:w16cid="http://schemas.microsoft.com/office/word/2016/wordml/cid" xmlns:w16se="http://schemas.microsoft.com/office/word/2015/wordml/symex" xmlns:wpg="http://schemas.microsoft.com/office/word/2010/wordprocessingGroup" xmlns:wpi="http://schemas.microsoft.com/office/word/2010/wordprocessingInk" xmlns:wne="http://schemas.microsoft.com/office/word/2006/wordml" xmlns:wps="http://schemas.microsoft.com/office/word/2010/wordprocessingShape" mc:Ignorable="w14 w15 w16se w16cid wp14">
+<w:document xmlns:wpc="http://schemas.microsoft.com/office/word/2010/wordprocessingCanvas" xmlns:cx="http://schemas.microsoft.com/office/drawing/2014/chartex" xmlns:cx1="http://schemas.microsoft.com/office/drawing/2015/9/8/chartex" xmlns:cx2="http://schemas.microsoft.com/office/drawing/2015/10/21/chartex" xmlns:cx3="http://schemas.microsoft.com/office/drawing/2016/5/9/chartex" xmlns:cx4="http://schemas.microsoft.com/office/drawing/2016/5/10/chartex" xmlns:cx5="http://schemas.microsoft.com/office/drawing/2016/5/11/chartex" xmlns:cx6="http://schemas.microsoft.com/office/drawing/2016/5/12/chartex" xmlns:cx7="http://schemas.microsoft.com/office/drawing/2016/5/13/chartex" xmlns:cx8="http://schemas.microsoft.com/office/drawing/2016/5/14/chartex" xmlns:mc="http://schemas.openxmlformats.org/markup-compatibility/2006" xmlns:aink="http://schemas.microsoft.com/office/drawing/2016/ink" xmlns:am3d="http://schemas.microsoft.com/office/drawing/2017/model3d" xmlns:o="urn:schemas-microsoft-com:office:office" xmlns:oel="http://schemas.microsoft.com/office/2019/extlst" xmlns:r="http://schemas.openxmlformats.org/officeDocument/2006/relationships" xmlns:m="http://schemas.openxmlformats.org/officeDocument/2006/math" xmlns:v="urn:schemas-microsoft-com:vml" xmlns:wp14="http://schemas.microsoft.com/office/word/2010/wordprocessingDrawing" xmlns:wp="http://schemas.openxmlformats.org/drawingml/2006/wordprocessingDrawing" xmlns:w10="urn:schemas-microsoft-com:office:word" xmlns:w="http://schemas.openxmlformats.org/wordprocessingml/2006/main" xmlns:w14="http://schemas.microsoft.com/office/word/2010/wordml" xmlns:w15="http://schemas.microsoft.com/office/word/2012/wordml" xmlns:w16cex="http://schemas.microsoft.com/office/word/2018/wordml/cex" xmlns:w16cid="http://schemas.microsoft.com/office/word/2016/wordml/cid" xmlns:w16="http://schemas.microsoft.com/office/word/2018/wordml" xmlns:w16sdtdh="http://schemas.microsoft.com/office/word/2020/wordml/sdtdatahash" xmlns:w16se="http://schemas.microsoft.com/office/word/2015/wordml/symex" xmlns:wpg="http://schemas.microsoft.com/office/word/2010/wordprocessingGroup" xmlns:wpi="http://schemas.microsoft.com/office/word/2010/wordprocessingInk" xmlns:wne="http://schemas.microsoft.com/office/word/2006/wordml" xmlns:wps="http://schemas.microsoft.com/office/word/2010/wordprocessingShape" mc:Ignorable="w14 w15 w16se w16cid w16 w16cex w16sdtdh wp14">
   <w:body>
     <w:p>
       <w:pPr>
@@ -9,34 +9,42 @@
           <w:lang w:val="fr-CA"/>
         </w:rPr>
       </w:pPr>
+      <w:bookmarkStart w:id="0" w:name="_Hlk128490637"/>
+      <w:bookmarkEnd w:id="0"/>
       <w:r>
         <w:rPr>
           <w:lang w:val="fr-CA"/>
         </w:rPr>
         <w:t xml:space="preserve"> </w:t>
       </w:r>
-      <w:bookmarkStart w:id="0" w:name="_GoBack"/>
-      <w:bookmarkEnd w:id="0"/>
-      <w:r>
-        <w:rPr>
-          <w:lang w:val="fr-CA"/>
-        </w:rPr>
-        <w:t xml:space="preserve">Rayane Rachid </w:t>
+      <w:r>
+        <w:rPr>
+          <w:lang w:val="fr-CA"/>
+        </w:rPr>
+        <w:t xml:space="preserve">Rayane Rachid Kennaf et </w:t>
       </w:r>
       <w:proofErr w:type="spellStart"/>
       <w:r>
         <w:rPr>
           <w:lang w:val="fr-CA"/>
         </w:rPr>
-        <w:t>Kennaf</w:t>
+        <w:t>Lemar</w:t>
       </w:r>
       <w:proofErr w:type="spellEnd"/>
       <w:r>
         <w:rPr>
           <w:lang w:val="fr-CA"/>
         </w:rPr>
-        <w:t xml:space="preserve"> et Lemar Andar</w:t>
-      </w:r>
+        <w:t xml:space="preserve"> </w:t>
+      </w:r>
+      <w:proofErr w:type="spellStart"/>
+      <w:r>
+        <w:rPr>
+          <w:lang w:val="fr-CA"/>
+        </w:rPr>
+        <w:t>Andar</w:t>
+      </w:r>
+      <w:proofErr w:type="spellEnd"/>
     </w:p>
     <w:p>
       <w:pPr>
@@ -954,7 +962,63 @@
           <w:lang w:val="fr-CA"/>
         </w:rPr>
         <w:lastRenderedPageBreak/>
-        <w:t>Conception UML</w:t>
+        <w:t>Diagramme des classes</w:t>
+      </w:r>
+    </w:p>
+    <w:p>
+      <w:pPr>
+        <w:pStyle w:val="Headingbutblack"/>
+        <w:jc w:val="center"/>
+        <w:rPr>
+          <w:lang w:val="fr-CA"/>
+        </w:rPr>
+      </w:pPr>
+      <w:r>
+        <w:rPr>
+          <w:noProof/>
+          <w:lang w:val="fr-CA"/>
+        </w:rPr>
+        <w:drawing>
+          <wp:inline distT="0" distB="0" distL="0" distR="0" wp14:anchorId="09B6A325" wp14:editId="5746558B">
+            <wp:extent cx="6430559" cy="4813300"/>
+            <wp:effectExtent l="0" t="0" r="8890" b="6350"/>
+            <wp:docPr id="3" name="Image 3"/>
+            <wp:cNvGraphicFramePr>
+              <a:graphicFrameLocks xmlns:a="http://schemas.openxmlformats.org/drawingml/2006/main" noChangeAspect="1"/>
+            </wp:cNvGraphicFramePr>
+            <a:graphic xmlns:a="http://schemas.openxmlformats.org/drawingml/2006/main">
+              <a:graphicData uri="http://schemas.openxmlformats.org/drawingml/2006/picture">
+                <pic:pic xmlns:pic="http://schemas.openxmlformats.org/drawingml/2006/picture">
+                  <pic:nvPicPr>
+                    <pic:cNvPr id="3" name="Image 3"/>
+                    <pic:cNvPicPr/>
+                  </pic:nvPicPr>
+                  <pic:blipFill>
+                    <a:blip r:embed="rId17">
+                      <a:extLst>
+                        <a:ext uri="{28A0092B-C50C-407E-A947-70E740481C1C}">
+                          <a14:useLocalDpi xmlns:a14="http://schemas.microsoft.com/office/drawing/2010/main" val="0"/>
+                        </a:ext>
+                      </a:extLst>
+                    </a:blip>
+                    <a:stretch>
+                      <a:fillRect/>
+                    </a:stretch>
+                  </pic:blipFill>
+                  <pic:spPr>
+                    <a:xfrm>
+                      <a:off x="0" y="0"/>
+                      <a:ext cx="6455437" cy="4831921"/>
+                    </a:xfrm>
+                    <a:prstGeom prst="rect">
+                      <a:avLst/>
+                    </a:prstGeom>
+                  </pic:spPr>
+                </pic:pic>
+              </a:graphicData>
+            </a:graphic>
+          </wp:inline>
+        </w:drawing>
       </w:r>
     </w:p>
     <w:p>
@@ -994,19 +1058,27 @@
           <w:lang w:val="fr-CA"/>
         </w:rPr>
         <w:lastRenderedPageBreak/>
-        <w:t xml:space="preserve">Schéma de la </w:t>
-      </w:r>
-      <w:r>
-        <w:rPr>
-          <w:lang w:val="fr-CA"/>
-        </w:rPr>
-        <w:t>s</w:t>
-      </w:r>
-      <w:r>
-        <w:rPr>
-          <w:lang w:val="fr-CA"/>
-        </w:rPr>
-        <w:t>tructure de données externes</w:t>
+        <w:t xml:space="preserve">Diagramme des </w:t>
+      </w:r>
+      <w:r>
+        <w:rPr>
+          <w:lang w:val="fr-CA"/>
+        </w:rPr>
+        <w:t>cas d’usages (Login/</w:t>
+      </w:r>
+      <w:proofErr w:type="spellStart"/>
+      <w:r>
+        <w:rPr>
+          <w:lang w:val="fr-CA"/>
+        </w:rPr>
+        <w:t>Register</w:t>
+      </w:r>
+      <w:proofErr w:type="spellEnd"/>
+      <w:r>
+        <w:rPr>
+          <w:lang w:val="fr-CA"/>
+        </w:rPr>
+        <w:t>)</w:t>
       </w:r>
     </w:p>
     <w:p>
@@ -1029,10 +1101,818 @@
       </w:pPr>
       <w:r>
         <w:rPr>
+          <w:rFonts w:asciiTheme="majorHAnsi" w:eastAsiaTheme="majorEastAsia" w:hAnsiTheme="majorHAnsi" w:cstheme="majorBidi"/>
+          <w:noProof/>
+          <w:color w:val="2F5496" w:themeColor="accent1" w:themeShade="BF"/>
+          <w:sz w:val="32"/>
+          <w:szCs w:val="32"/>
+          <w:lang w:val="fr-CA"/>
+        </w:rPr>
+        <w:drawing>
+          <wp:inline distT="0" distB="0" distL="0" distR="0" wp14:anchorId="7FA683F3" wp14:editId="33E921EC">
+            <wp:extent cx="6313961" cy="4752545"/>
+            <wp:effectExtent l="0" t="0" r="0" b="0"/>
+            <wp:docPr id="8" name="Image 8"/>
+            <wp:cNvGraphicFramePr>
+              <a:graphicFrameLocks xmlns:a="http://schemas.openxmlformats.org/drawingml/2006/main" noChangeAspect="1"/>
+            </wp:cNvGraphicFramePr>
+            <a:graphic xmlns:a="http://schemas.openxmlformats.org/drawingml/2006/main">
+              <a:graphicData uri="http://schemas.openxmlformats.org/drawingml/2006/picture">
+                <pic:pic xmlns:pic="http://schemas.openxmlformats.org/drawingml/2006/picture">
+                  <pic:nvPicPr>
+                    <pic:cNvPr id="8" name="Image 8"/>
+                    <pic:cNvPicPr/>
+                  </pic:nvPicPr>
+                  <pic:blipFill>
+                    <a:blip r:embed="rId18">
+                      <a:extLst>
+                        <a:ext uri="{28A0092B-C50C-407E-A947-70E740481C1C}">
+                          <a14:useLocalDpi xmlns:a14="http://schemas.microsoft.com/office/drawing/2010/main" val="0"/>
+                        </a:ext>
+                      </a:extLst>
+                    </a:blip>
+                    <a:stretch>
+                      <a:fillRect/>
+                    </a:stretch>
+                  </pic:blipFill>
+                  <pic:spPr>
+                    <a:xfrm>
+                      <a:off x="0" y="0"/>
+                      <a:ext cx="6323134" cy="4759449"/>
+                    </a:xfrm>
+                    <a:prstGeom prst="rect">
+                      <a:avLst/>
+                    </a:prstGeom>
+                  </pic:spPr>
+                </pic:pic>
+              </a:graphicData>
+            </a:graphic>
+          </wp:inline>
+        </w:drawing>
+      </w:r>
+      <w:r>
+        <w:rPr>
           <w:lang w:val="fr-CA"/>
         </w:rPr>
         <w:br w:type="page"/>
       </w:r>
+    </w:p>
+    <w:p>
+      <w:pPr>
+        <w:pStyle w:val="Headingbutblack"/>
+        <w:jc w:val="center"/>
+        <w:rPr>
+          <w:lang w:val="fr-CA"/>
+        </w:rPr>
+      </w:pPr>
+      <w:r>
+        <w:rPr>
+          <w:lang w:val="fr-CA"/>
+        </w:rPr>
+        <w:lastRenderedPageBreak/>
+        <w:t>Diagramme des cas d’usages (</w:t>
+      </w:r>
+      <w:r>
+        <w:rPr>
+          <w:lang w:val="fr-CA"/>
+        </w:rPr>
+        <w:t>HomePage</w:t>
+      </w:r>
+      <w:r>
+        <w:rPr>
+          <w:lang w:val="fr-CA"/>
+        </w:rPr>
+        <w:t>)</w:t>
+      </w:r>
+    </w:p>
+    <w:p>
+      <w:pPr>
+        <w:pStyle w:val="Headingbutblack"/>
+        <w:jc w:val="center"/>
+        <w:rPr>
+          <w:lang w:val="fr-CA"/>
+        </w:rPr>
+      </w:pPr>
+    </w:p>
+    <w:p>
+      <w:pPr>
+        <w:pStyle w:val="Headingbutblack"/>
+        <w:jc w:val="center"/>
+        <w:rPr>
+          <w:lang w:val="fr-CA"/>
+        </w:rPr>
+      </w:pPr>
+      <w:r>
+        <w:rPr>
+          <w:noProof/>
+          <w:lang w:val="fr-CA"/>
+        </w:rPr>
+        <w:drawing>
+          <wp:inline distT="0" distB="0" distL="0" distR="0" wp14:anchorId="35C76A52" wp14:editId="5007F35B">
+            <wp:extent cx="6387085" cy="4664075"/>
+            <wp:effectExtent l="0" t="0" r="0" b="3175"/>
+            <wp:docPr id="9" name="Image 9"/>
+            <wp:cNvGraphicFramePr>
+              <a:graphicFrameLocks xmlns:a="http://schemas.openxmlformats.org/drawingml/2006/main" noChangeAspect="1"/>
+            </wp:cNvGraphicFramePr>
+            <a:graphic xmlns:a="http://schemas.openxmlformats.org/drawingml/2006/main">
+              <a:graphicData uri="http://schemas.openxmlformats.org/drawingml/2006/picture">
+                <pic:pic xmlns:pic="http://schemas.openxmlformats.org/drawingml/2006/picture">
+                  <pic:nvPicPr>
+                    <pic:cNvPr id="9" name="Image 9"/>
+                    <pic:cNvPicPr/>
+                  </pic:nvPicPr>
+                  <pic:blipFill>
+                    <a:blip r:embed="rId19">
+                      <a:extLst>
+                        <a:ext uri="{28A0092B-C50C-407E-A947-70E740481C1C}">
+                          <a14:useLocalDpi xmlns:a14="http://schemas.microsoft.com/office/drawing/2010/main" val="0"/>
+                        </a:ext>
+                      </a:extLst>
+                    </a:blip>
+                    <a:stretch>
+                      <a:fillRect/>
+                    </a:stretch>
+                  </pic:blipFill>
+                  <pic:spPr>
+                    <a:xfrm>
+                      <a:off x="0" y="0"/>
+                      <a:ext cx="6402838" cy="4675578"/>
+                    </a:xfrm>
+                    <a:prstGeom prst="rect">
+                      <a:avLst/>
+                    </a:prstGeom>
+                  </pic:spPr>
+                </pic:pic>
+              </a:graphicData>
+            </a:graphic>
+          </wp:inline>
+        </w:drawing>
+      </w:r>
+    </w:p>
+    <w:p>
+      <w:pPr>
+        <w:pStyle w:val="Headingbutblack"/>
+        <w:jc w:val="center"/>
+        <w:rPr>
+          <w:lang w:val="fr-CA"/>
+        </w:rPr>
+      </w:pPr>
+    </w:p>
+    <w:p>
+      <w:pPr>
+        <w:pStyle w:val="Headingbutblack"/>
+        <w:jc w:val="center"/>
+        <w:rPr>
+          <w:lang w:val="fr-CA"/>
+        </w:rPr>
+      </w:pPr>
+    </w:p>
+    <w:p>
+      <w:pPr>
+        <w:pStyle w:val="Headingbutblack"/>
+        <w:jc w:val="center"/>
+        <w:rPr>
+          <w:lang w:val="fr-CA"/>
+        </w:rPr>
+      </w:pPr>
+    </w:p>
+    <w:p>
+      <w:pPr>
+        <w:pStyle w:val="Headingbutblack"/>
+        <w:jc w:val="center"/>
+        <w:rPr>
+          <w:lang w:val="fr-CA"/>
+        </w:rPr>
+      </w:pPr>
+    </w:p>
+    <w:p>
+      <w:pPr>
+        <w:pStyle w:val="Headingbutblack"/>
+        <w:jc w:val="center"/>
+        <w:rPr>
+          <w:lang w:val="fr-CA"/>
+        </w:rPr>
+      </w:pPr>
+    </w:p>
+    <w:p>
+      <w:pPr>
+        <w:pStyle w:val="Headingbutblack"/>
+        <w:jc w:val="center"/>
+        <w:rPr>
+          <w:lang w:val="fr-CA"/>
+        </w:rPr>
+      </w:pPr>
+    </w:p>
+    <w:p>
+      <w:pPr>
+        <w:pStyle w:val="Headingbutblack"/>
+        <w:jc w:val="center"/>
+        <w:rPr>
+          <w:lang w:val="fr-CA"/>
+        </w:rPr>
+      </w:pPr>
+      <w:r>
+        <w:rPr>
+          <w:lang w:val="fr-CA"/>
+        </w:rPr>
+        <w:lastRenderedPageBreak/>
+        <w:t>Diagramme des cas d’usages (</w:t>
+      </w:r>
+      <w:proofErr w:type="spellStart"/>
+      <w:r>
+        <w:rPr>
+          <w:lang w:val="fr-CA"/>
+        </w:rPr>
+        <w:t>Map</w:t>
+      </w:r>
+      <w:proofErr w:type="spellEnd"/>
+      <w:r>
+        <w:rPr>
+          <w:lang w:val="fr-CA"/>
+        </w:rPr>
+        <w:t xml:space="preserve"> des lieux</w:t>
+      </w:r>
+      <w:r>
+        <w:rPr>
+          <w:lang w:val="fr-CA"/>
+        </w:rPr>
+        <w:t>)</w:t>
+      </w:r>
+    </w:p>
+    <w:p>
+      <w:pPr>
+        <w:pStyle w:val="Headingbutblack"/>
+        <w:jc w:val="center"/>
+        <w:rPr>
+          <w:lang w:val="fr-CA"/>
+        </w:rPr>
+      </w:pPr>
+      <w:r>
+        <w:rPr>
+          <w:noProof/>
+          <w:lang w:val="fr-CA"/>
+        </w:rPr>
+        <w:drawing>
+          <wp:inline distT="0" distB="0" distL="0" distR="0" wp14:anchorId="26CF889E" wp14:editId="43E21593">
+            <wp:extent cx="6357668" cy="5408295"/>
+            <wp:effectExtent l="0" t="0" r="5080" b="1905"/>
+            <wp:docPr id="10" name="Image 10"/>
+            <wp:cNvGraphicFramePr>
+              <a:graphicFrameLocks xmlns:a="http://schemas.openxmlformats.org/drawingml/2006/main" noChangeAspect="1"/>
+            </wp:cNvGraphicFramePr>
+            <a:graphic xmlns:a="http://schemas.openxmlformats.org/drawingml/2006/main">
+              <a:graphicData uri="http://schemas.openxmlformats.org/drawingml/2006/picture">
+                <pic:pic xmlns:pic="http://schemas.openxmlformats.org/drawingml/2006/picture">
+                  <pic:nvPicPr>
+                    <pic:cNvPr id="10" name="Image 10"/>
+                    <pic:cNvPicPr/>
+                  </pic:nvPicPr>
+                  <pic:blipFill>
+                    <a:blip r:embed="rId20">
+                      <a:extLst>
+                        <a:ext uri="{28A0092B-C50C-407E-A947-70E740481C1C}">
+                          <a14:useLocalDpi xmlns:a14="http://schemas.microsoft.com/office/drawing/2010/main" val="0"/>
+                        </a:ext>
+                      </a:extLst>
+                    </a:blip>
+                    <a:stretch>
+                      <a:fillRect/>
+                    </a:stretch>
+                  </pic:blipFill>
+                  <pic:spPr>
+                    <a:xfrm>
+                      <a:off x="0" y="0"/>
+                      <a:ext cx="6366107" cy="5415474"/>
+                    </a:xfrm>
+                    <a:prstGeom prst="rect">
+                      <a:avLst/>
+                    </a:prstGeom>
+                  </pic:spPr>
+                </pic:pic>
+              </a:graphicData>
+            </a:graphic>
+          </wp:inline>
+        </w:drawing>
+      </w:r>
+    </w:p>
+    <w:p>
+      <w:pPr>
+        <w:pStyle w:val="Headingbutblack"/>
+        <w:jc w:val="center"/>
+        <w:rPr>
+          <w:lang w:val="fr-CA"/>
+        </w:rPr>
+      </w:pPr>
+    </w:p>
+    <w:p>
+      <w:pPr>
+        <w:pStyle w:val="Headingbutblack"/>
+        <w:jc w:val="center"/>
+        <w:rPr>
+          <w:lang w:val="fr-CA"/>
+        </w:rPr>
+      </w:pPr>
+    </w:p>
+    <w:p>
+      <w:pPr>
+        <w:pStyle w:val="Headingbutblack"/>
+        <w:jc w:val="center"/>
+        <w:rPr>
+          <w:lang w:val="fr-CA"/>
+        </w:rPr>
+      </w:pPr>
+    </w:p>
+    <w:p>
+      <w:pPr>
+        <w:pStyle w:val="Headingbutblack"/>
+        <w:jc w:val="center"/>
+        <w:rPr>
+          <w:lang w:val="fr-CA"/>
+        </w:rPr>
+      </w:pPr>
+    </w:p>
+    <w:p>
+      <w:pPr>
+        <w:pStyle w:val="Headingbutblack"/>
+        <w:jc w:val="center"/>
+        <w:rPr>
+          <w:lang w:val="fr-CA"/>
+        </w:rPr>
+      </w:pPr>
+    </w:p>
+    <w:p>
+      <w:pPr>
+        <w:pStyle w:val="Headingbutblack"/>
+        <w:jc w:val="center"/>
+        <w:rPr>
+          <w:lang w:val="fr-CA"/>
+        </w:rPr>
+      </w:pPr>
+      <w:r>
+        <w:rPr>
+          <w:lang w:val="fr-CA"/>
+        </w:rPr>
+        <w:lastRenderedPageBreak/>
+        <w:t>Diagramme des cas d’usages (</w:t>
+      </w:r>
+      <w:r>
+        <w:rPr>
+          <w:lang w:val="fr-CA"/>
+        </w:rPr>
+        <w:t>chat public</w:t>
+      </w:r>
+      <w:r>
+        <w:rPr>
+          <w:lang w:val="fr-CA"/>
+        </w:rPr>
+        <w:t>)</w:t>
+      </w:r>
+    </w:p>
+    <w:p>
+      <w:pPr>
+        <w:pStyle w:val="Headingbutblack"/>
+        <w:jc w:val="center"/>
+        <w:rPr>
+          <w:lang w:val="fr-CA"/>
+        </w:rPr>
+      </w:pPr>
+      <w:r>
+        <w:rPr>
+          <w:noProof/>
+          <w:lang w:val="fr-CA"/>
+        </w:rPr>
+        <w:drawing>
+          <wp:inline distT="0" distB="0" distL="0" distR="0" wp14:anchorId="3C530680" wp14:editId="0785C0C3">
+            <wp:extent cx="6710303" cy="5469148"/>
+            <wp:effectExtent l="0" t="0" r="0" b="0"/>
+            <wp:docPr id="11" name="Image 11"/>
+            <wp:cNvGraphicFramePr>
+              <a:graphicFrameLocks xmlns:a="http://schemas.openxmlformats.org/drawingml/2006/main" noChangeAspect="1"/>
+            </wp:cNvGraphicFramePr>
+            <a:graphic xmlns:a="http://schemas.openxmlformats.org/drawingml/2006/main">
+              <a:graphicData uri="http://schemas.openxmlformats.org/drawingml/2006/picture">
+                <pic:pic xmlns:pic="http://schemas.openxmlformats.org/drawingml/2006/picture">
+                  <pic:nvPicPr>
+                    <pic:cNvPr id="0" name="Picture 5"/>
+                    <pic:cNvPicPr>
+                      <a:picLocks noChangeAspect="1" noChangeArrowheads="1"/>
+                    </pic:cNvPicPr>
+                  </pic:nvPicPr>
+                  <pic:blipFill>
+                    <a:blip r:embed="rId21">
+                      <a:extLst>
+                        <a:ext uri="{28A0092B-C50C-407E-A947-70E740481C1C}">
+                          <a14:useLocalDpi xmlns:a14="http://schemas.microsoft.com/office/drawing/2010/main" val="0"/>
+                        </a:ext>
+                      </a:extLst>
+                    </a:blip>
+                    <a:srcRect/>
+                    <a:stretch>
+                      <a:fillRect/>
+                    </a:stretch>
+                  </pic:blipFill>
+                  <pic:spPr bwMode="auto">
+                    <a:xfrm>
+                      <a:off x="0" y="0"/>
+                      <a:ext cx="6719858" cy="5476936"/>
+                    </a:xfrm>
+                    <a:prstGeom prst="rect">
+                      <a:avLst/>
+                    </a:prstGeom>
+                    <a:noFill/>
+                    <a:ln>
+                      <a:noFill/>
+                    </a:ln>
+                  </pic:spPr>
+                </pic:pic>
+              </a:graphicData>
+            </a:graphic>
+          </wp:inline>
+        </w:drawing>
+      </w:r>
+    </w:p>
+    <w:p>
+      <w:pPr>
+        <w:pStyle w:val="Headingbutblack"/>
+        <w:jc w:val="center"/>
+        <w:rPr>
+          <w:lang w:val="fr-CA"/>
+        </w:rPr>
+      </w:pPr>
+    </w:p>
+    <w:p>
+      <w:pPr>
+        <w:pStyle w:val="Headingbutblack"/>
+        <w:jc w:val="center"/>
+        <w:rPr>
+          <w:lang w:val="fr-CA"/>
+        </w:rPr>
+      </w:pPr>
+    </w:p>
+    <w:p>
+      <w:pPr>
+        <w:pStyle w:val="Headingbutblack"/>
+        <w:jc w:val="center"/>
+        <w:rPr>
+          <w:lang w:val="fr-CA"/>
+        </w:rPr>
+      </w:pPr>
+    </w:p>
+    <w:p>
+      <w:pPr>
+        <w:pStyle w:val="Headingbutblack"/>
+        <w:jc w:val="center"/>
+        <w:rPr>
+          <w:lang w:val="fr-CA"/>
+        </w:rPr>
+      </w:pPr>
+    </w:p>
+    <w:p>
+      <w:pPr>
+        <w:pStyle w:val="Headingbutblack"/>
+        <w:jc w:val="center"/>
+        <w:rPr>
+          <w:lang w:val="fr-CA"/>
+        </w:rPr>
+      </w:pPr>
+    </w:p>
+    <w:p>
+      <w:pPr>
+        <w:pStyle w:val="Headingbutblack"/>
+        <w:jc w:val="center"/>
+        <w:rPr>
+          <w:lang w:val="fr-CA"/>
+        </w:rPr>
+      </w:pPr>
+      <w:r>
+        <w:rPr>
+          <w:lang w:val="fr-CA"/>
+        </w:rPr>
+        <w:lastRenderedPageBreak/>
+        <w:t xml:space="preserve">Diagramme des cas d’usages (chat </w:t>
+      </w:r>
+      <w:r>
+        <w:rPr>
+          <w:lang w:val="fr-CA"/>
+        </w:rPr>
+        <w:t>privée</w:t>
+      </w:r>
+      <w:r>
+        <w:rPr>
+          <w:lang w:val="fr-CA"/>
+        </w:rPr>
+        <w:t>)</w:t>
+      </w:r>
+    </w:p>
+    <w:p>
+      <w:pPr>
+        <w:pStyle w:val="Headingbutblack"/>
+        <w:jc w:val="center"/>
+        <w:rPr>
+          <w:lang w:val="fr-CA"/>
+        </w:rPr>
+      </w:pPr>
+    </w:p>
+    <w:p>
+      <w:pPr>
+        <w:pStyle w:val="Headingbutblack"/>
+        <w:jc w:val="center"/>
+        <w:rPr>
+          <w:lang w:val="fr-CA"/>
+        </w:rPr>
+      </w:pPr>
+      <w:r>
+        <w:rPr>
+          <w:noProof/>
+          <w:lang w:val="fr-CA"/>
+        </w:rPr>
+        <w:drawing>
+          <wp:inline distT="0" distB="0" distL="0" distR="0" wp14:anchorId="3A25AF26" wp14:editId="30EAEE53">
+            <wp:extent cx="6185140" cy="5986145"/>
+            <wp:effectExtent l="0" t="0" r="6350" b="0"/>
+            <wp:docPr id="12" name="Image 12"/>
+            <wp:cNvGraphicFramePr>
+              <a:graphicFrameLocks xmlns:a="http://schemas.openxmlformats.org/drawingml/2006/main" noChangeAspect="1"/>
+            </wp:cNvGraphicFramePr>
+            <a:graphic xmlns:a="http://schemas.openxmlformats.org/drawingml/2006/main">
+              <a:graphicData uri="http://schemas.openxmlformats.org/drawingml/2006/picture">
+                <pic:pic xmlns:pic="http://schemas.openxmlformats.org/drawingml/2006/picture">
+                  <pic:nvPicPr>
+                    <pic:cNvPr id="0" name="Picture 6"/>
+                    <pic:cNvPicPr>
+                      <a:picLocks noChangeAspect="1" noChangeArrowheads="1"/>
+                    </pic:cNvPicPr>
+                  </pic:nvPicPr>
+                  <pic:blipFill>
+                    <a:blip r:embed="rId22">
+                      <a:extLst>
+                        <a:ext uri="{28A0092B-C50C-407E-A947-70E740481C1C}">
+                          <a14:useLocalDpi xmlns:a14="http://schemas.microsoft.com/office/drawing/2010/main" val="0"/>
+                        </a:ext>
+                      </a:extLst>
+                    </a:blip>
+                    <a:srcRect/>
+                    <a:stretch>
+                      <a:fillRect/>
+                    </a:stretch>
+                  </pic:blipFill>
+                  <pic:spPr bwMode="auto">
+                    <a:xfrm>
+                      <a:off x="0" y="0"/>
+                      <a:ext cx="6191541" cy="5992340"/>
+                    </a:xfrm>
+                    <a:prstGeom prst="rect">
+                      <a:avLst/>
+                    </a:prstGeom>
+                    <a:noFill/>
+                    <a:ln>
+                      <a:noFill/>
+                    </a:ln>
+                  </pic:spPr>
+                </pic:pic>
+              </a:graphicData>
+            </a:graphic>
+          </wp:inline>
+        </w:drawing>
+      </w:r>
+    </w:p>
+    <w:p>
+      <w:pPr>
+        <w:pStyle w:val="Headingbutblack"/>
+        <w:jc w:val="center"/>
+        <w:rPr>
+          <w:lang w:val="fr-CA"/>
+        </w:rPr>
+      </w:pPr>
+    </w:p>
+    <w:p>
+      <w:pPr>
+        <w:pStyle w:val="Headingbutblack"/>
+        <w:jc w:val="center"/>
+        <w:rPr>
+          <w:lang w:val="fr-CA"/>
+        </w:rPr>
+      </w:pPr>
+    </w:p>
+    <w:p>
+      <w:pPr>
+        <w:pStyle w:val="Headingbutblack"/>
+        <w:jc w:val="center"/>
+        <w:rPr>
+          <w:lang w:val="fr-CA"/>
+        </w:rPr>
+      </w:pPr>
+    </w:p>
+    <w:p>
+      <w:pPr>
+        <w:pStyle w:val="Headingbutblack"/>
+        <w:jc w:val="center"/>
+        <w:rPr>
+          <w:lang w:val="fr-CA"/>
+        </w:rPr>
+      </w:pPr>
+      <w:r>
+        <w:rPr>
+          <w:lang w:val="fr-CA"/>
+        </w:rPr>
+        <w:lastRenderedPageBreak/>
+        <w:t xml:space="preserve">Schéma de la structure de données externe </w:t>
+      </w:r>
+    </w:p>
+    <w:p>
+      <w:pPr>
+        <w:pStyle w:val="Headingbutblack"/>
+        <w:jc w:val="center"/>
+        <w:rPr>
+          <w:lang w:val="fr-CA"/>
+        </w:rPr>
+      </w:pPr>
+      <w:r>
+        <w:rPr>
+          <w:noProof/>
+          <w:lang w:val="fr-CA"/>
+        </w:rPr>
+        <w:drawing>
+          <wp:inline distT="0" distB="0" distL="0" distR="0" wp14:anchorId="7903F807" wp14:editId="32D63F49">
+            <wp:extent cx="5943600" cy="4554855"/>
+            <wp:effectExtent l="0" t="0" r="0" b="0"/>
+            <wp:docPr id="21" name="Image 21"/>
+            <wp:cNvGraphicFramePr>
+              <a:graphicFrameLocks xmlns:a="http://schemas.openxmlformats.org/drawingml/2006/main" noChangeAspect="1"/>
+            </wp:cNvGraphicFramePr>
+            <a:graphic xmlns:a="http://schemas.openxmlformats.org/drawingml/2006/main">
+              <a:graphicData uri="http://schemas.openxmlformats.org/drawingml/2006/picture">
+                <pic:pic xmlns:pic="http://schemas.openxmlformats.org/drawingml/2006/picture">
+                  <pic:nvPicPr>
+                    <pic:cNvPr id="0" name="Picture 7"/>
+                    <pic:cNvPicPr>
+                      <a:picLocks noChangeAspect="1" noChangeArrowheads="1"/>
+                    </pic:cNvPicPr>
+                  </pic:nvPicPr>
+                  <pic:blipFill>
+                    <a:blip r:embed="rId23" cstate="print">
+                      <a:extLst>
+                        <a:ext uri="{28A0092B-C50C-407E-A947-70E740481C1C}">
+                          <a14:useLocalDpi xmlns:a14="http://schemas.microsoft.com/office/drawing/2010/main" val="0"/>
+                        </a:ext>
+                      </a:extLst>
+                    </a:blip>
+                    <a:srcRect/>
+                    <a:stretch>
+                      <a:fillRect/>
+                    </a:stretch>
+                  </pic:blipFill>
+                  <pic:spPr bwMode="auto">
+                    <a:xfrm>
+                      <a:off x="0" y="0"/>
+                      <a:ext cx="5943600" cy="4554855"/>
+                    </a:xfrm>
+                    <a:prstGeom prst="rect">
+                      <a:avLst/>
+                    </a:prstGeom>
+                    <a:noFill/>
+                    <a:ln>
+                      <a:noFill/>
+                    </a:ln>
+                  </pic:spPr>
+                </pic:pic>
+              </a:graphicData>
+            </a:graphic>
+          </wp:inline>
+        </w:drawing>
+      </w:r>
+    </w:p>
+    <w:p>
+      <w:pPr>
+        <w:pStyle w:val="Headingbutblack"/>
+        <w:rPr>
+          <w:lang w:val="fr-CA"/>
+        </w:rPr>
+      </w:pPr>
+      <w:r>
+        <w:rPr>
+          <w:lang w:val="fr-CA"/>
+        </w:rPr>
+        <w:t xml:space="preserve">Notes : </w:t>
+      </w:r>
+    </w:p>
+    <w:p>
+      <w:pPr>
+        <w:pStyle w:val="Headingbutblack"/>
+        <w:rPr>
+          <w:sz w:val="28"/>
+          <w:szCs w:val="28"/>
+          <w:lang w:val="fr-CA"/>
+        </w:rPr>
+      </w:pPr>
+      <w:r>
+        <w:rPr>
+          <w:sz w:val="28"/>
+          <w:szCs w:val="28"/>
+          <w:lang w:val="fr-CA"/>
+        </w:rPr>
+        <w:t xml:space="preserve">Pour la </w:t>
+      </w:r>
+      <w:r>
+        <w:rPr>
+          <w:sz w:val="28"/>
+          <w:szCs w:val="28"/>
+          <w:lang w:val="fr-CA"/>
+        </w:rPr>
+        <w:t xml:space="preserve">base de données, on utilise MongoDB, qui est une base de </w:t>
+      </w:r>
+      <w:r>
+        <w:rPr>
+          <w:sz w:val="28"/>
+          <w:szCs w:val="28"/>
+          <w:lang w:val="fr-CA"/>
+        </w:rPr>
+        <w:t>données</w:t>
+      </w:r>
+      <w:r>
+        <w:rPr>
+          <w:sz w:val="28"/>
+          <w:szCs w:val="28"/>
+          <w:lang w:val="fr-CA"/>
+        </w:rPr>
+        <w:t xml:space="preserve"> type document, donc pas de </w:t>
+      </w:r>
+      <w:r>
+        <w:rPr>
+          <w:sz w:val="28"/>
+          <w:szCs w:val="28"/>
+          <w:lang w:val="fr-CA"/>
+        </w:rPr>
+        <w:t>clé</w:t>
+      </w:r>
+      <w:r>
+        <w:rPr>
+          <w:sz w:val="28"/>
+          <w:szCs w:val="28"/>
+          <w:lang w:val="fr-CA"/>
+        </w:rPr>
+        <w:t xml:space="preserve"> </w:t>
+      </w:r>
+      <w:r>
+        <w:rPr>
+          <w:sz w:val="28"/>
+          <w:szCs w:val="28"/>
+          <w:lang w:val="fr-CA"/>
+        </w:rPr>
+        <w:t>étrangère</w:t>
+      </w:r>
+      <w:r>
+        <w:rPr>
+          <w:sz w:val="28"/>
+          <w:szCs w:val="28"/>
+          <w:lang w:val="fr-CA"/>
+        </w:rPr>
+        <w:t>.</w:t>
+      </w:r>
+      <w:r>
+        <w:rPr>
+          <w:sz w:val="28"/>
+          <w:szCs w:val="28"/>
+          <w:lang w:val="fr-CA"/>
+        </w:rPr>
+        <w:t xml:space="preserve"> On utilise l’embending (incorporation). Par exemple : dans la Collection ChatRoom, il y a une liste de chats qui elles contient les messages, le temp ou ils ont été envoyés et par qui. </w:t>
+      </w:r>
+    </w:p>
+    <w:p>
+      <w:pPr>
+        <w:pStyle w:val="Headingbutblack"/>
+        <w:jc w:val="center"/>
+        <w:rPr>
+          <w:lang w:val="fr-CA"/>
+        </w:rPr>
+      </w:pPr>
+    </w:p>
+    <w:p>
+      <w:pPr>
+        <w:pStyle w:val="Headingbutblack"/>
+        <w:jc w:val="center"/>
+        <w:rPr>
+          <w:lang w:val="fr-CA"/>
+        </w:rPr>
+      </w:pPr>
+    </w:p>
+    <w:p>
+      <w:pPr>
+        <w:pStyle w:val="Headingbutblack"/>
+        <w:jc w:val="center"/>
+        <w:rPr>
+          <w:lang w:val="fr-CA"/>
+        </w:rPr>
+      </w:pPr>
+    </w:p>
+    <w:p>
+      <w:pPr>
+        <w:pStyle w:val="Headingbutblack"/>
+        <w:rPr>
+          <w:lang w:val="fr-CA"/>
+        </w:rPr>
+      </w:pPr>
     </w:p>
     <w:p>
       <w:pPr>
@@ -1567,25 +2447,7 @@
           <w:szCs w:val="24"/>
           <w:lang w:val="fr-CA"/>
         </w:rPr>
-        <w:t xml:space="preserve"> Dans le cas de notre application, l’inscription pourrait bénéficier d’un Builder. Notre user </w:t>
-      </w:r>
-      <w:proofErr w:type="gramStart"/>
-      <w:r>
-        <w:rPr>
-          <w:sz w:val="24"/>
-          <w:szCs w:val="24"/>
-          <w:lang w:val="fr-CA"/>
-        </w:rPr>
-        <w:t>a</w:t>
-      </w:r>
-      <w:proofErr w:type="gramEnd"/>
-      <w:r>
-        <w:rPr>
-          <w:sz w:val="24"/>
-          <w:szCs w:val="24"/>
-          <w:lang w:val="fr-CA"/>
-        </w:rPr>
-        <w:t xml:space="preserve"> une instance d’un profil public ainsi qu’une autre instance d’un profil privée.</w:t>
+        <w:t xml:space="preserve"> Dans le cas de notre application, l’inscription pourrait bénéficier d’un Builder. Notre user a une instance d’un profil public ainsi qu’une autre instance d’un profil privée.</w:t>
       </w:r>
       <w:r>
         <w:rPr>
@@ -1777,6 +2639,17 @@
     <w:p>
       <w:pPr>
         <w:spacing w:line="240" w:lineRule="auto"/>
+        <w:ind w:left="360"/>
+        <w:rPr>
+          <w:sz w:val="24"/>
+          <w:szCs w:val="24"/>
+          <w:lang w:val="fr-CA"/>
+        </w:rPr>
+      </w:pPr>
+    </w:p>
+    <w:p>
+      <w:pPr>
+        <w:spacing w:line="240" w:lineRule="auto"/>
         <w:ind w:firstLine="360"/>
         <w:rPr>
           <w:sz w:val="24"/>
@@ -1889,7 +2762,16 @@
           <w:szCs w:val="24"/>
           <w:lang w:val="fr-CA"/>
         </w:rPr>
-        <w:t>, pour la formule mathématique, nous avons décidé d’utiliser la formule de Haversine. La formule de Haversine est une formule mathématique utilisée pour calculer la distance entre deux points sur une sphère, telle que la surface terrestre. Elle est couramment utilisée pour calculer des distances entre deux points sur une carte. La formule de Haversine est utile pour notre application car elle permet de calculer avec précision la distance entre deux utilisateurs qui se trouvent à des endroits différents, même si ces endroits sont éloignés. En utilisant cette formule, nous pouvons nous assurer que les utilisateurs qui sont les plus proches les uns des autres sont jumelés. Dans notre logique pour l’application, nous aurions ainsi pour chaque endroit une localisation</w:t>
+        <w:t xml:space="preserve">, pour la formule mathématique, nous avons décidé d’utiliser la formule de Haversine. La formule de Haversine est une formule mathématique utilisée pour calculer la distance entre deux points sur une sphère, telle que la surface terrestre. Elle est couramment utilisée pour calculer des distances entre deux points sur une carte. La formule de Haversine est utile pour notre application car elle permet de calculer avec précision la distance entre deux utilisateurs qui se trouvent à des endroits différents, même si ces endroits sont éloignés. En utilisant cette formule, nous pouvons nous assurer que les utilisateurs qui sont les plus proches </w:t>
+      </w:r>
+      <w:r>
+        <w:rPr>
+          <w:sz w:val="24"/>
+          <w:szCs w:val="24"/>
+          <w:lang w:val="fr-CA"/>
+        </w:rPr>
+        <w:lastRenderedPageBreak/>
+        <w:t>les uns des autres sont jumelés. Dans notre logique pour l’application, nous aurions ainsi pour chaque endroit une localisation</w:t>
       </w:r>
       <w:r>
         <w:rPr>
@@ -1913,16 +2795,7 @@
           <w:szCs w:val="24"/>
           <w:lang w:val="fr-CA"/>
         </w:rPr>
-        <w:t xml:space="preserve">unité de mesure </w:t>
-      </w:r>
-      <w:r>
-        <w:rPr>
-          <w:sz w:val="24"/>
-          <w:szCs w:val="24"/>
-          <w:lang w:val="fr-CA"/>
-        </w:rPr>
-        <w:lastRenderedPageBreak/>
-        <w:t xml:space="preserve">latitude/longitude. Avec cette unité de mesure, on peut récupérer la position de l’utilisateur et voir, à l’aide de la formule de Haversine, si l’utilisateur est proche d’un certain lieu. </w:t>
+        <w:t xml:space="preserve">unité de mesure latitude/longitude. Avec cette unité de mesure, on peut récupérer la position de l’utilisateur et voir, à l’aide de la formule de Haversine, si l’utilisateur est proche d’un certain lieu. </w:t>
       </w:r>
     </w:p>
     <w:p>
@@ -2095,6 +2968,28 @@
         </w:rPr>
         <w:t xml:space="preserve"> sont complètement open-sources. </w:t>
       </w:r>
+    </w:p>
+    <w:p>
+      <w:pPr>
+        <w:spacing w:line="240" w:lineRule="auto"/>
+        <w:ind w:firstLine="720"/>
+        <w:rPr>
+          <w:sz w:val="24"/>
+          <w:szCs w:val="24"/>
+          <w:lang w:val="fr-CA"/>
+        </w:rPr>
+      </w:pPr>
+    </w:p>
+    <w:p>
+      <w:pPr>
+        <w:spacing w:line="240" w:lineRule="auto"/>
+        <w:ind w:firstLine="720"/>
+        <w:rPr>
+          <w:sz w:val="24"/>
+          <w:szCs w:val="24"/>
+          <w:lang w:val="fr-CA"/>
+        </w:rPr>
+      </w:pPr>
     </w:p>
     <w:p>
       <w:pPr>
@@ -2174,7 +3069,7 @@
 </file>
 
 <file path=word/endnotes.xml><?xml version="1.0" encoding="utf-8"?>
-<w:endnotes xmlns:wpc="http://schemas.microsoft.com/office/word/2010/wordprocessingCanvas" xmlns:cx="http://schemas.microsoft.com/office/drawing/2014/chartex" xmlns:cx1="http://schemas.microsoft.com/office/drawing/2015/9/8/chartex" xmlns:cx2="http://schemas.microsoft.com/office/drawing/2015/10/21/chartex" xmlns:cx3="http://schemas.microsoft.com/office/drawing/2016/5/9/chartex" xmlns:cx4="http://schemas.microsoft.com/office/drawing/2016/5/10/chartex" xmlns:cx5="http://schemas.microsoft.com/office/drawing/2016/5/11/chartex" xmlns:cx6="http://schemas.microsoft.com/office/drawing/2016/5/12/chartex" xmlns:cx7="http://schemas.microsoft.com/office/drawing/2016/5/13/chartex" xmlns:cx8="http://schemas.microsoft.com/office/drawing/2016/5/14/chartex" xmlns:mc="http://schemas.openxmlformats.org/markup-compatibility/2006" xmlns:aink="http://schemas.microsoft.com/office/drawing/2016/ink" xmlns:am3d="http://schemas.microsoft.com/office/drawing/2017/model3d" xmlns:o="urn:schemas-microsoft-com:office:office" xmlns:r="http://schemas.openxmlformats.org/officeDocument/2006/relationships" xmlns:m="http://schemas.openxmlformats.org/officeDocument/2006/math" xmlns:v="urn:schemas-microsoft-com:vml" xmlns:wp14="http://schemas.microsoft.com/office/word/2010/wordprocessingDrawing" xmlns:wp="http://schemas.openxmlformats.org/drawingml/2006/wordprocessingDrawing" xmlns:w10="urn:schemas-microsoft-com:office:word" xmlns:w="http://schemas.openxmlformats.org/wordprocessingml/2006/main" xmlns:w14="http://schemas.microsoft.com/office/word/2010/wordml" xmlns:w15="http://schemas.microsoft.com/office/word/2012/wordml" xmlns:w16cid="http://schemas.microsoft.com/office/word/2016/wordml/cid" xmlns:w16se="http://schemas.microsoft.com/office/word/2015/wordml/symex" xmlns:wpg="http://schemas.microsoft.com/office/word/2010/wordprocessingGroup" xmlns:wpi="http://schemas.microsoft.com/office/word/2010/wordprocessingInk" xmlns:wne="http://schemas.microsoft.com/office/word/2006/wordml" xmlns:wps="http://schemas.microsoft.com/office/word/2010/wordprocessingShape" mc:Ignorable="w14 w15 w16se w16cid wp14">
+<w:endnotes xmlns:wpc="http://schemas.microsoft.com/office/word/2010/wordprocessingCanvas" xmlns:cx="http://schemas.microsoft.com/office/drawing/2014/chartex" xmlns:cx1="http://schemas.microsoft.com/office/drawing/2015/9/8/chartex" xmlns:cx2="http://schemas.microsoft.com/office/drawing/2015/10/21/chartex" xmlns:cx3="http://schemas.microsoft.com/office/drawing/2016/5/9/chartex" xmlns:cx4="http://schemas.microsoft.com/office/drawing/2016/5/10/chartex" xmlns:cx5="http://schemas.microsoft.com/office/drawing/2016/5/11/chartex" xmlns:cx6="http://schemas.microsoft.com/office/drawing/2016/5/12/chartex" xmlns:cx7="http://schemas.microsoft.com/office/drawing/2016/5/13/chartex" xmlns:cx8="http://schemas.microsoft.com/office/drawing/2016/5/14/chartex" xmlns:mc="http://schemas.openxmlformats.org/markup-compatibility/2006" xmlns:aink="http://schemas.microsoft.com/office/drawing/2016/ink" xmlns:am3d="http://schemas.microsoft.com/office/drawing/2017/model3d" xmlns:o="urn:schemas-microsoft-com:office:office" xmlns:oel="http://schemas.microsoft.com/office/2019/extlst" xmlns:r="http://schemas.openxmlformats.org/officeDocument/2006/relationships" xmlns:m="http://schemas.openxmlformats.org/officeDocument/2006/math" xmlns:v="urn:schemas-microsoft-com:vml" xmlns:wp14="http://schemas.microsoft.com/office/word/2010/wordprocessingDrawing" xmlns:wp="http://schemas.openxmlformats.org/drawingml/2006/wordprocessingDrawing" xmlns:w10="urn:schemas-microsoft-com:office:word" xmlns:w="http://schemas.openxmlformats.org/wordprocessingml/2006/main" xmlns:w14="http://schemas.microsoft.com/office/word/2010/wordml" xmlns:w15="http://schemas.microsoft.com/office/word/2012/wordml" xmlns:w16cex="http://schemas.microsoft.com/office/word/2018/wordml/cex" xmlns:w16cid="http://schemas.microsoft.com/office/word/2016/wordml/cid" xmlns:w16="http://schemas.microsoft.com/office/word/2018/wordml" xmlns:w16sdtdh="http://schemas.microsoft.com/office/word/2020/wordml/sdtdatahash" xmlns:w16se="http://schemas.microsoft.com/office/word/2015/wordml/symex" xmlns:wpg="http://schemas.microsoft.com/office/word/2010/wordprocessingGroup" xmlns:wpi="http://schemas.microsoft.com/office/word/2010/wordprocessingInk" xmlns:wne="http://schemas.microsoft.com/office/word/2006/wordml" xmlns:wps="http://schemas.microsoft.com/office/word/2010/wordprocessingShape" mc:Ignorable="w14 w15 w16se w16cid w16 w16cex w16sdtdh wp14">
   <w:endnote w:type="separator" w:id="-1">
     <w:p>
       <w:pPr>
@@ -2199,7 +3094,7 @@
 </file>
 
 <file path=word/footnotes.xml><?xml version="1.0" encoding="utf-8"?>
-<w:footnotes xmlns:wpc="http://schemas.microsoft.com/office/word/2010/wordprocessingCanvas" xmlns:cx="http://schemas.microsoft.com/office/drawing/2014/chartex" xmlns:cx1="http://schemas.microsoft.com/office/drawing/2015/9/8/chartex" xmlns:cx2="http://schemas.microsoft.com/office/drawing/2015/10/21/chartex" xmlns:cx3="http://schemas.microsoft.com/office/drawing/2016/5/9/chartex" xmlns:cx4="http://schemas.microsoft.com/office/drawing/2016/5/10/chartex" xmlns:cx5="http://schemas.microsoft.com/office/drawing/2016/5/11/chartex" xmlns:cx6="http://schemas.microsoft.com/office/drawing/2016/5/12/chartex" xmlns:cx7="http://schemas.microsoft.com/office/drawing/2016/5/13/chartex" xmlns:cx8="http://schemas.microsoft.com/office/drawing/2016/5/14/chartex" xmlns:mc="http://schemas.openxmlformats.org/markup-compatibility/2006" xmlns:aink="http://schemas.microsoft.com/office/drawing/2016/ink" xmlns:am3d="http://schemas.microsoft.com/office/drawing/2017/model3d" xmlns:o="urn:schemas-microsoft-com:office:office" xmlns:r="http://schemas.openxmlformats.org/officeDocument/2006/relationships" xmlns:m="http://schemas.openxmlformats.org/officeDocument/2006/math" xmlns:v="urn:schemas-microsoft-com:vml" xmlns:wp14="http://schemas.microsoft.com/office/word/2010/wordprocessingDrawing" xmlns:wp="http://schemas.openxmlformats.org/drawingml/2006/wordprocessingDrawing" xmlns:w10="urn:schemas-microsoft-com:office:word" xmlns:w="http://schemas.openxmlformats.org/wordprocessingml/2006/main" xmlns:w14="http://schemas.microsoft.com/office/word/2010/wordml" xmlns:w15="http://schemas.microsoft.com/office/word/2012/wordml" xmlns:w16cid="http://schemas.microsoft.com/office/word/2016/wordml/cid" xmlns:w16se="http://schemas.microsoft.com/office/word/2015/wordml/symex" xmlns:wpg="http://schemas.microsoft.com/office/word/2010/wordprocessingGroup" xmlns:wpi="http://schemas.microsoft.com/office/word/2010/wordprocessingInk" xmlns:wne="http://schemas.microsoft.com/office/word/2006/wordml" xmlns:wps="http://schemas.microsoft.com/office/word/2010/wordprocessingShape" mc:Ignorable="w14 w15 w16se w16cid wp14">
+<w:footnotes xmlns:wpc="http://schemas.microsoft.com/office/word/2010/wordprocessingCanvas" xmlns:cx="http://schemas.microsoft.com/office/drawing/2014/chartex" xmlns:cx1="http://schemas.microsoft.com/office/drawing/2015/9/8/chartex" xmlns:cx2="http://schemas.microsoft.com/office/drawing/2015/10/21/chartex" xmlns:cx3="http://schemas.microsoft.com/office/drawing/2016/5/9/chartex" xmlns:cx4="http://schemas.microsoft.com/office/drawing/2016/5/10/chartex" xmlns:cx5="http://schemas.microsoft.com/office/drawing/2016/5/11/chartex" xmlns:cx6="http://schemas.microsoft.com/office/drawing/2016/5/12/chartex" xmlns:cx7="http://schemas.microsoft.com/office/drawing/2016/5/13/chartex" xmlns:cx8="http://schemas.microsoft.com/office/drawing/2016/5/14/chartex" xmlns:mc="http://schemas.openxmlformats.org/markup-compatibility/2006" xmlns:aink="http://schemas.microsoft.com/office/drawing/2016/ink" xmlns:am3d="http://schemas.microsoft.com/office/drawing/2017/model3d" xmlns:o="urn:schemas-microsoft-com:office:office" xmlns:oel="http://schemas.microsoft.com/office/2019/extlst" xmlns:r="http://schemas.openxmlformats.org/officeDocument/2006/relationships" xmlns:m="http://schemas.openxmlformats.org/officeDocument/2006/math" xmlns:v="urn:schemas-microsoft-com:vml" xmlns:wp14="http://schemas.microsoft.com/office/word/2010/wordprocessingDrawing" xmlns:wp="http://schemas.openxmlformats.org/drawingml/2006/wordprocessingDrawing" xmlns:w10="urn:schemas-microsoft-com:office:word" xmlns:w="http://schemas.openxmlformats.org/wordprocessingml/2006/main" xmlns:w14="http://schemas.microsoft.com/office/word/2010/wordml" xmlns:w15="http://schemas.microsoft.com/office/word/2012/wordml" xmlns:w16cex="http://schemas.microsoft.com/office/word/2018/wordml/cex" xmlns:w16cid="http://schemas.microsoft.com/office/word/2016/wordml/cid" xmlns:w16="http://schemas.microsoft.com/office/word/2018/wordml" xmlns:w16sdtdh="http://schemas.microsoft.com/office/word/2020/wordml/sdtdatahash" xmlns:w16se="http://schemas.microsoft.com/office/word/2015/wordml/symex" xmlns:wpg="http://schemas.microsoft.com/office/word/2010/wordprocessingGroup" xmlns:wpi="http://schemas.microsoft.com/office/word/2010/wordprocessingInk" xmlns:wne="http://schemas.microsoft.com/office/word/2006/wordml" xmlns:wps="http://schemas.microsoft.com/office/word/2010/wordprocessingShape" mc:Ignorable="w14 w15 w16se w16cid w16 w16cex w16sdtdh wp14">
   <w:footnote w:type="separator" w:id="-1">
     <w:p>
       <w:pPr>
@@ -2224,7 +3119,7 @@
 </file>
 
 <file path=word/numbering.xml><?xml version="1.0" encoding="utf-8"?>
-<w:numbering xmlns:wpc="http://schemas.microsoft.com/office/word/2010/wordprocessingCanvas" xmlns:cx="http://schemas.microsoft.com/office/drawing/2014/chartex" xmlns:cx1="http://schemas.microsoft.com/office/drawing/2015/9/8/chartex" xmlns:cx2="http://schemas.microsoft.com/office/drawing/2015/10/21/chartex" xmlns:cx3="http://schemas.microsoft.com/office/drawing/2016/5/9/chartex" xmlns:cx4="http://schemas.microsoft.com/office/drawing/2016/5/10/chartex" xmlns:cx5="http://schemas.microsoft.com/office/drawing/2016/5/11/chartex" xmlns:cx6="http://schemas.microsoft.com/office/drawing/2016/5/12/chartex" xmlns:cx7="http://schemas.microsoft.com/office/drawing/2016/5/13/chartex" xmlns:cx8="http://schemas.microsoft.com/office/drawing/2016/5/14/chartex" xmlns:mc="http://schemas.openxmlformats.org/markup-compatibility/2006" xmlns:aink="http://schemas.microsoft.com/office/drawing/2016/ink" xmlns:am3d="http://schemas.microsoft.com/office/drawing/2017/model3d" xmlns:o="urn:schemas-microsoft-com:office:office" xmlns:r="http://schemas.openxmlformats.org/officeDocument/2006/relationships" xmlns:m="http://schemas.openxmlformats.org/officeDocument/2006/math" xmlns:v="urn:schemas-microsoft-com:vml" xmlns:wp14="http://schemas.microsoft.com/office/word/2010/wordprocessingDrawing" xmlns:wp="http://schemas.openxmlformats.org/drawingml/2006/wordprocessingDrawing" xmlns:w10="urn:schemas-microsoft-com:office:word" xmlns:w="http://schemas.openxmlformats.org/wordprocessingml/2006/main" xmlns:w14="http://schemas.microsoft.com/office/word/2010/wordml" xmlns:w15="http://schemas.microsoft.com/office/word/2012/wordml" xmlns:w16cid="http://schemas.microsoft.com/office/word/2016/wordml/cid" xmlns:w16se="http://schemas.microsoft.com/office/word/2015/wordml/symex" xmlns:wpg="http://schemas.microsoft.com/office/word/2010/wordprocessingGroup" xmlns:wpi="http://schemas.microsoft.com/office/word/2010/wordprocessingInk" xmlns:wne="http://schemas.microsoft.com/office/word/2006/wordml" xmlns:wps="http://schemas.microsoft.com/office/word/2010/wordprocessingShape" mc:Ignorable="w14 w15 w16se w16cid wp14">
+<w:numbering xmlns:wpc="http://schemas.microsoft.com/office/word/2010/wordprocessingCanvas" xmlns:cx="http://schemas.microsoft.com/office/drawing/2014/chartex" xmlns:cx1="http://schemas.microsoft.com/office/drawing/2015/9/8/chartex" xmlns:cx2="http://schemas.microsoft.com/office/drawing/2015/10/21/chartex" xmlns:cx3="http://schemas.microsoft.com/office/drawing/2016/5/9/chartex" xmlns:cx4="http://schemas.microsoft.com/office/drawing/2016/5/10/chartex" xmlns:cx5="http://schemas.microsoft.com/office/drawing/2016/5/11/chartex" xmlns:cx6="http://schemas.microsoft.com/office/drawing/2016/5/12/chartex" xmlns:cx7="http://schemas.microsoft.com/office/drawing/2016/5/13/chartex" xmlns:cx8="http://schemas.microsoft.com/office/drawing/2016/5/14/chartex" xmlns:mc="http://schemas.openxmlformats.org/markup-compatibility/2006" xmlns:aink="http://schemas.microsoft.com/office/drawing/2016/ink" xmlns:am3d="http://schemas.microsoft.com/office/drawing/2017/model3d" xmlns:o="urn:schemas-microsoft-com:office:office" xmlns:oel="http://schemas.microsoft.com/office/2019/extlst" xmlns:r="http://schemas.openxmlformats.org/officeDocument/2006/relationships" xmlns:m="http://schemas.openxmlformats.org/officeDocument/2006/math" xmlns:v="urn:schemas-microsoft-com:vml" xmlns:wp14="http://schemas.microsoft.com/office/word/2010/wordprocessingDrawing" xmlns:wp="http://schemas.openxmlformats.org/drawingml/2006/wordprocessingDrawing" xmlns:w10="urn:schemas-microsoft-com:office:word" xmlns:w="http://schemas.openxmlformats.org/wordprocessingml/2006/main" xmlns:w14="http://schemas.microsoft.com/office/word/2010/wordml" xmlns:w15="http://schemas.microsoft.com/office/word/2012/wordml" xmlns:w16cex="http://schemas.microsoft.com/office/word/2018/wordml/cex" xmlns:w16cid="http://schemas.microsoft.com/office/word/2016/wordml/cid" xmlns:w16="http://schemas.microsoft.com/office/word/2018/wordml" xmlns:w16sdtdh="http://schemas.microsoft.com/office/word/2020/wordml/sdtdatahash" xmlns:w16se="http://schemas.microsoft.com/office/word/2015/wordml/symex" xmlns:wpg="http://schemas.microsoft.com/office/word/2010/wordprocessingGroup" xmlns:wpi="http://schemas.microsoft.com/office/word/2010/wordprocessingInk" xmlns:wne="http://schemas.microsoft.com/office/word/2006/wordml" xmlns:wps="http://schemas.microsoft.com/office/word/2010/wordprocessingShape" mc:Ignorable="w14 w15 w16se w16cid w16 w16cex w16sdtdh wp14">
   <w:abstractNum w:abstractNumId="0" w15:restartNumberingAfterBreak="0">
     <w:nsid w:val="0B5D23C1"/>
     <w:multiLevelType w:val="hybridMultilevel"/>
@@ -2451,17 +3346,17 @@
       </w:rPr>
     </w:lvl>
   </w:abstractNum>
-  <w:num w:numId="1">
+  <w:num w:numId="1" w16cid:durableId="2070179351">
     <w:abstractNumId w:val="1"/>
   </w:num>
-  <w:num w:numId="2">
+  <w:num w:numId="2" w16cid:durableId="2101557108">
     <w:abstractNumId w:val="0"/>
   </w:num>
 </w:numbering>
 </file>
 
 <file path=word/styles.xml><?xml version="1.0" encoding="utf-8"?>
-<w:styles xmlns:mc="http://schemas.openxmlformats.org/markup-compatibility/2006" xmlns:r="http://schemas.openxmlformats.org/officeDocument/2006/relationships" xmlns:w="http://schemas.openxmlformats.org/wordprocessingml/2006/main" xmlns:w14="http://schemas.microsoft.com/office/word/2010/wordml" xmlns:w15="http://schemas.microsoft.com/office/word/2012/wordml" xmlns:w16cid="http://schemas.microsoft.com/office/word/2016/wordml/cid" xmlns:w16se="http://schemas.microsoft.com/office/word/2015/wordml/symex" mc:Ignorable="w14 w15 w16se w16cid">
+<w:styles xmlns:mc="http://schemas.openxmlformats.org/markup-compatibility/2006" xmlns:r="http://schemas.openxmlformats.org/officeDocument/2006/relationships" xmlns:w="http://schemas.openxmlformats.org/wordprocessingml/2006/main" xmlns:w14="http://schemas.microsoft.com/office/word/2010/wordml" xmlns:w15="http://schemas.microsoft.com/office/word/2012/wordml" xmlns:w16cex="http://schemas.microsoft.com/office/word/2018/wordml/cex" xmlns:w16cid="http://schemas.microsoft.com/office/word/2016/wordml/cid" xmlns:w16="http://schemas.microsoft.com/office/word/2018/wordml" xmlns:w16sdtdh="http://schemas.microsoft.com/office/word/2020/wordml/sdtdatahash" xmlns:w16se="http://schemas.microsoft.com/office/word/2015/wordml/symex" mc:Ignorable="w14 w15 w16se w16cid w16 w16cex w16sdtdh">
   <w:docDefaults>
     <w:rPrDefault>
       <w:rPr>
@@ -2477,7 +3372,7 @@
       </w:pPr>
     </w:pPrDefault>
   </w:docDefaults>
-  <w:latentStyles w:defLockedState="0" w:defUIPriority="99" w:defSemiHidden="0" w:defUnhideWhenUsed="0" w:defQFormat="0" w:count="375">
+  <w:latentStyles w:defLockedState="0" w:defUIPriority="99" w:defSemiHidden="0" w:defUnhideWhenUsed="0" w:defQFormat="0" w:count="376">
     <w:lsdException w:name="Normal" w:uiPriority="0" w:qFormat="1"/>
     <w:lsdException w:name="heading 1" w:uiPriority="9" w:qFormat="1"/>
     <w:lsdException w:name="heading 2" w:semiHidden="1" w:uiPriority="9" w:unhideWhenUsed="1" w:qFormat="1"/>
@@ -2583,7 +3478,6 @@
     <w:lsdException w:name="HTML Sample" w:semiHidden="1" w:unhideWhenUsed="1"/>
     <w:lsdException w:name="HTML Typewriter" w:semiHidden="1" w:unhideWhenUsed="1"/>
     <w:lsdException w:name="HTML Variable" w:semiHidden="1" w:unhideWhenUsed="1"/>
-    <w:lsdException w:name="Normal Table" w:semiHidden="1" w:unhideWhenUsed="1"/>
     <w:lsdException w:name="annotation subject" w:semiHidden="1" w:unhideWhenUsed="1"/>
     <w:lsdException w:name="No List" w:semiHidden="1" w:unhideWhenUsed="1"/>
     <w:lsdException w:name="Outline List 1" w:semiHidden="1" w:unhideWhenUsed="1"/>
@@ -2630,10 +3524,8 @@
     <w:lsdException w:name="Table Subtle 2" w:semiHidden="1" w:unhideWhenUsed="1"/>
     <w:lsdException w:name="Table Web 1" w:semiHidden="1" w:unhideWhenUsed="1"/>
     <w:lsdException w:name="Table Web 2" w:semiHidden="1" w:unhideWhenUsed="1"/>
-    <w:lsdException w:name="Table Web 3" w:semiHidden="1" w:unhideWhenUsed="1"/>
     <w:lsdException w:name="Balloon Text" w:semiHidden="1" w:unhideWhenUsed="1"/>
     <w:lsdException w:name="Table Grid" w:uiPriority="39"/>
-    <w:lsdException w:name="Table Theme" w:semiHidden="1" w:unhideWhenUsed="1"/>
     <w:lsdException w:name="Placeholder Text" w:semiHidden="1"/>
     <w:lsdException w:name="No Spacing" w:uiPriority="1" w:qFormat="1"/>
     <w:lsdException w:name="Light Shading" w:uiPriority="60"/>
@@ -2853,6 +3745,7 @@
     <w:lsdException w:name="Smart Hyperlink" w:semiHidden="1" w:unhideWhenUsed="1"/>
     <w:lsdException w:name="Hashtag" w:semiHidden="1" w:unhideWhenUsed="1"/>
     <w:lsdException w:name="Unresolved Mention" w:semiHidden="1" w:unhideWhenUsed="1"/>
+    <w:lsdException w:name="Smart Link" w:semiHidden="1" w:unhideWhenUsed="1"/>
   </w:latentStyles>
   <w:style w:type="paragraph" w:default="1" w:styleId="Normal">
     <w:name w:val="Normal"/>

</xml_diff>

<commit_message>
Formatting and correcting document layout, added Planification.xlsx
</commit_message>
<xml_diff>
--- a/C61/Sprint0/Conception.docx
+++ b/C61/Sprint0/Conception.docx
@@ -21,30 +21,22 @@
         <w:rPr>
           <w:lang w:val="fr-CA"/>
         </w:rPr>
-        <w:t xml:space="preserve">Rayane Rachid Kennaf et </w:t>
+        <w:t xml:space="preserve">Rayane Rachid </w:t>
       </w:r>
       <w:proofErr w:type="spellStart"/>
       <w:r>
         <w:rPr>
           <w:lang w:val="fr-CA"/>
         </w:rPr>
-        <w:t>Lemar</w:t>
+        <w:t>Kennaf</w:t>
       </w:r>
       <w:proofErr w:type="spellEnd"/>
       <w:r>
         <w:rPr>
           <w:lang w:val="fr-CA"/>
         </w:rPr>
-        <w:t xml:space="preserve"> </w:t>
-      </w:r>
-      <w:proofErr w:type="spellStart"/>
-      <w:r>
-        <w:rPr>
-          <w:lang w:val="fr-CA"/>
-        </w:rPr>
-        <w:t>Andar</w:t>
-      </w:r>
-      <w:proofErr w:type="spellEnd"/>
+        <w:t xml:space="preserve"> et Lemar Andar</w:t>
+      </w:r>
     </w:p>
     <w:p>
       <w:pPr>
@@ -224,80 +216,74 @@
     </w:p>
     <w:p>
       <w:pPr>
-        <w:pStyle w:val="Headingbutblack"/>
-        <w:rPr>
-          <w:color w:val="auto"/>
-          <w:lang w:val="fr-CA"/>
-        </w:rPr>
-      </w:pPr>
-      <w:r>
-        <w:rPr>
-          <w:color w:val="auto"/>
+        <w:pStyle w:val="Sous-titre"/>
+        <w:ind w:left="1440"/>
+        <w:rPr>
+          <w:sz w:val="28"/>
+          <w:szCs w:val="28"/>
+          <w:lang w:val="fr-CA"/>
+        </w:rPr>
+      </w:pPr>
+      <w:r>
+        <w:rPr>
+          <w:sz w:val="28"/>
+          <w:szCs w:val="28"/>
+          <w:lang w:val="fr-CA"/>
+        </w:rPr>
+        <w:t xml:space="preserve">      </w:t>
+      </w:r>
+      <w:r>
+        <w:rPr>
+          <w:sz w:val="28"/>
+          <w:szCs w:val="28"/>
+          <w:lang w:val="fr-CA"/>
+        </w:rPr>
+        <w:t xml:space="preserve">Login </w:t>
+      </w:r>
+      <w:r>
+        <w:rPr>
+          <w:sz w:val="28"/>
+          <w:szCs w:val="28"/>
           <w:lang w:val="fr-CA"/>
         </w:rPr>
         <w:tab/>
       </w:r>
       <w:r>
         <w:rPr>
-          <w:color w:val="auto"/>
+          <w:sz w:val="28"/>
+          <w:szCs w:val="28"/>
           <w:lang w:val="fr-CA"/>
         </w:rPr>
         <w:tab/>
       </w:r>
       <w:r>
         <w:rPr>
-          <w:color w:val="auto"/>
-          <w:lang w:val="fr-CA"/>
-        </w:rPr>
-        <w:t>Login</w:t>
-      </w:r>
-      <w:r>
-        <w:rPr>
-          <w:color w:val="auto"/>
-          <w:lang w:val="fr-CA"/>
-        </w:rPr>
-        <w:t xml:space="preserve"> </w:t>
-      </w:r>
-      <w:r>
-        <w:rPr>
-          <w:color w:val="auto"/>
+          <w:sz w:val="28"/>
+          <w:szCs w:val="28"/>
+          <w:lang w:val="fr-CA"/>
+        </w:rPr>
+        <w:t xml:space="preserve">        </w:t>
+      </w:r>
+      <w:r>
+        <w:rPr>
+          <w:sz w:val="28"/>
+          <w:szCs w:val="28"/>
+          <w:lang w:val="fr-CA"/>
+        </w:rPr>
+        <w:t>Register</w:t>
+      </w:r>
+      <w:r>
+        <w:rPr>
+          <w:sz w:val="28"/>
+          <w:szCs w:val="28"/>
           <w:lang w:val="fr-CA"/>
         </w:rPr>
         <w:tab/>
       </w:r>
       <w:r>
         <w:rPr>
-          <w:color w:val="auto"/>
-          <w:lang w:val="fr-CA"/>
-        </w:rPr>
-        <w:tab/>
-      </w:r>
-      <w:r>
-        <w:rPr>
-          <w:color w:val="auto"/>
-          <w:lang w:val="fr-CA"/>
-        </w:rPr>
-        <w:t xml:space="preserve">        </w:t>
-      </w:r>
-      <w:proofErr w:type="spellStart"/>
-      <w:r>
-        <w:rPr>
-          <w:color w:val="auto"/>
-          <w:lang w:val="fr-CA"/>
-        </w:rPr>
-        <w:t>Register</w:t>
-      </w:r>
-      <w:proofErr w:type="spellEnd"/>
-      <w:r>
-        <w:rPr>
-          <w:color w:val="auto"/>
-          <w:lang w:val="fr-CA"/>
-        </w:rPr>
-        <w:tab/>
-      </w:r>
-      <w:r>
-        <w:rPr>
-          <w:color w:val="auto"/>
+          <w:sz w:val="28"/>
+          <w:szCs w:val="28"/>
           <w:lang w:val="fr-CA"/>
         </w:rPr>
         <w:tab/>
@@ -477,48 +463,84 @@
     </w:p>
     <w:p>
       <w:pPr>
-        <w:pStyle w:val="Headingbutblack"/>
-        <w:rPr>
-          <w:color w:val="auto"/>
-          <w:lang w:val="fr-CA"/>
-        </w:rPr>
-      </w:pPr>
-      <w:r>
-        <w:rPr>
-          <w:color w:val="auto"/>
+        <w:pStyle w:val="Sous-titre"/>
+        <w:rPr>
+          <w:sz w:val="28"/>
+          <w:szCs w:val="28"/>
+          <w:lang w:val="fr-CA"/>
+        </w:rPr>
+      </w:pPr>
+      <w:r>
+        <w:rPr>
+          <w:sz w:val="28"/>
+          <w:szCs w:val="28"/>
           <w:lang w:val="fr-CA"/>
         </w:rPr>
         <w:tab/>
       </w:r>
       <w:r>
         <w:rPr>
-          <w:color w:val="auto"/>
+          <w:sz w:val="28"/>
+          <w:szCs w:val="28"/>
           <w:lang w:val="fr-CA"/>
         </w:rPr>
         <w:tab/>
-        <w:t xml:space="preserve">Chat autour         </w:t>
-      </w:r>
-      <w:r>
-        <w:rPr>
-          <w:color w:val="auto"/>
+        <w:t>Chat autour</w:t>
+      </w:r>
+      <w:r>
+        <w:rPr>
+          <w:sz w:val="28"/>
+          <w:szCs w:val="28"/>
           <w:lang w:val="fr-CA"/>
         </w:rPr>
         <w:tab/>
+      </w:r>
+      <w:r>
+        <w:rPr>
+          <w:sz w:val="28"/>
+          <w:szCs w:val="28"/>
+          <w:lang w:val="fr-CA"/>
+        </w:rPr>
+        <w:tab/>
+      </w:r>
+      <w:r>
+        <w:rPr>
+          <w:sz w:val="28"/>
+          <w:szCs w:val="28"/>
+          <w:lang w:val="fr-CA"/>
+        </w:rPr>
         <w:t>Deloc</w:t>
       </w:r>
       <w:r>
         <w:rPr>
-          <w:color w:val="auto"/>
+          <w:sz w:val="28"/>
+          <w:szCs w:val="28"/>
           <w:lang w:val="fr-CA"/>
         </w:rPr>
         <w:tab/>
       </w:r>
       <w:r>
         <w:rPr>
-          <w:color w:val="auto"/>
+          <w:sz w:val="28"/>
+          <w:szCs w:val="28"/>
           <w:lang w:val="fr-CA"/>
         </w:rPr>
         <w:tab/>
+      </w:r>
+      <w:r>
+        <w:rPr>
+          <w:sz w:val="28"/>
+          <w:szCs w:val="28"/>
+          <w:lang w:val="fr-CA"/>
+        </w:rPr>
+        <w:tab/>
+      </w:r>
+      <w:r>
+        <w:rPr>
+          <w:sz w:val="28"/>
+          <w:szCs w:val="28"/>
+          <w:lang w:val="fr-CA"/>
+        </w:rPr>
         <w:t xml:space="preserve">Chat privée </w:t>
       </w:r>
     </w:p>
@@ -695,73 +717,113 @@
     </w:p>
     <w:p>
       <w:pPr>
+        <w:rPr>
+          <w:rFonts w:asciiTheme="majorHAnsi" w:eastAsiaTheme="majorEastAsia" w:hAnsiTheme="majorHAnsi" w:cstheme="majorBidi"/>
+          <w:color w:val="2F5496" w:themeColor="accent1" w:themeShade="BF"/>
+          <w:sz w:val="32"/>
+          <w:szCs w:val="32"/>
+          <w:lang w:val="fr-CA"/>
+        </w:rPr>
+      </w:pPr>
+      <w:r>
+        <w:rPr>
+          <w:lang w:val="fr-CA"/>
+        </w:rPr>
+        <w:br w:type="page"/>
+      </w:r>
+    </w:p>
+    <w:p>
+      <w:pPr>
         <w:pStyle w:val="Headingbutblack"/>
         <w:jc w:val="center"/>
         <w:rPr>
           <w:lang w:val="fr-CA"/>
         </w:rPr>
       </w:pPr>
-      <w:r>
-        <w:rPr>
-          <w:lang w:val="fr-CA"/>
-        </w:rPr>
-        <w:lastRenderedPageBreak/>
-        <w:t xml:space="preserve">Maquette du UI </w:t>
-      </w:r>
-    </w:p>
-    <w:p>
-      <w:pPr>
-        <w:pStyle w:val="Headingbutblack"/>
+    </w:p>
+    <w:p>
+      <w:pPr>
+        <w:pStyle w:val="Sous-titre"/>
         <w:ind w:firstLine="720"/>
         <w:rPr>
-          <w:color w:val="auto"/>
-          <w:lang w:val="fr-CA"/>
-        </w:rPr>
-      </w:pPr>
-      <w:r>
-        <w:rPr>
-          <w:color w:val="auto"/>
-          <w:lang w:val="fr-CA"/>
-        </w:rPr>
-        <w:t>Chercher dans la map</w:t>
-      </w:r>
-      <w:r>
-        <w:rPr>
-          <w:color w:val="auto"/>
+          <w:sz w:val="28"/>
+          <w:szCs w:val="28"/>
+          <w:lang w:val="fr-CA"/>
+        </w:rPr>
+      </w:pPr>
+      <w:r>
+        <w:rPr>
+          <w:sz w:val="28"/>
+          <w:szCs w:val="28"/>
+          <w:lang w:val="fr-CA"/>
+        </w:rPr>
+        <w:t>Map des lieux</w:t>
+      </w:r>
+      <w:r>
+        <w:rPr>
+          <w:sz w:val="28"/>
+          <w:szCs w:val="28"/>
           <w:lang w:val="fr-CA"/>
         </w:rPr>
         <w:tab/>
-        <w:t xml:space="preserve">   Map des lieux</w:t>
-      </w:r>
-      <w:r>
-        <w:rPr>
-          <w:color w:val="auto"/>
+      </w:r>
+      <w:r>
+        <w:rPr>
+          <w:sz w:val="28"/>
+          <w:szCs w:val="28"/>
           <w:lang w:val="fr-CA"/>
         </w:rPr>
         <w:tab/>
       </w:r>
       <w:r>
         <w:rPr>
-          <w:color w:val="auto"/>
+          <w:sz w:val="28"/>
+          <w:szCs w:val="28"/>
           <w:lang w:val="fr-CA"/>
         </w:rPr>
         <w:tab/>
+      </w:r>
+      <w:r>
+        <w:rPr>
+          <w:sz w:val="28"/>
+          <w:szCs w:val="28"/>
+          <w:lang w:val="fr-CA"/>
+        </w:rPr>
+        <w:tab/>
+      </w:r>
+      <w:r>
+        <w:rPr>
+          <w:sz w:val="28"/>
+          <w:szCs w:val="28"/>
+          <w:lang w:val="fr-CA"/>
+        </w:rPr>
+        <w:tab/>
+      </w:r>
+      <w:r>
+        <w:rPr>
+          <w:sz w:val="28"/>
+          <w:szCs w:val="28"/>
+          <w:lang w:val="fr-CA"/>
+        </w:rPr>
+        <w:tab/>
+        <w:t xml:space="preserve">  </w:t>
+      </w:r>
+      <w:r>
+        <w:rPr>
+          <w:sz w:val="28"/>
+          <w:szCs w:val="28"/>
+          <w:lang w:val="fr-CA"/>
+        </w:rPr>
         <w:t>Chat public</w:t>
       </w:r>
     </w:p>
     <w:p>
       <w:pPr>
-        <w:pStyle w:val="Headingbutblack"/>
         <w:jc w:val="center"/>
         <w:rPr>
-          <w:lang w:val="fr-CA"/>
-        </w:rPr>
-      </w:pPr>
-    </w:p>
-    <w:p>
-      <w:pPr>
-        <w:jc w:val="center"/>
-        <w:rPr>
+          <w:rStyle w:val="Sous-titreCar"/>
+          <w:sz w:val="28"/>
+          <w:szCs w:val="28"/>
           <w:lang w:val="fr-CA"/>
         </w:rPr>
       </w:pPr>
@@ -771,9 +833,9 @@
           <w:lang w:val="fr-CA"/>
         </w:rPr>
         <w:drawing>
-          <wp:inline distT="0" distB="0" distL="0" distR="0" wp14:anchorId="1A6BA249" wp14:editId="3824A106">
-            <wp:extent cx="1669415" cy="3595444"/>
-            <wp:effectExtent l="0" t="0" r="6985" b="5080"/>
+          <wp:inline distT="0" distB="0" distL="0" distR="0" wp14:anchorId="1A6BA249" wp14:editId="16093BBE">
+            <wp:extent cx="1781526" cy="3595370"/>
+            <wp:effectExtent l="0" t="0" r="9525" b="5080"/>
             <wp:docPr id="5" name="Image 5"/>
             <wp:cNvGraphicFramePr>
               <a:graphicFrameLocks xmlns:a="http://schemas.openxmlformats.org/drawingml/2006/main" noChangeAspect="1"/>
@@ -803,7 +865,7 @@
                   <pic:spPr bwMode="auto">
                     <a:xfrm>
                       <a:off x="0" y="0"/>
-                      <a:ext cx="1669415" cy="3595444"/>
+                      <a:ext cx="1792463" cy="3617443"/>
                     </a:xfrm>
                     <a:prstGeom prst="rect">
                       <a:avLst/>
@@ -825,9 +887,9 @@
           <w:lang w:val="fr-CA"/>
         </w:rPr>
         <w:drawing>
-          <wp:inline distT="0" distB="0" distL="0" distR="0" wp14:anchorId="1BA6919B" wp14:editId="0390A87D">
-            <wp:extent cx="1660575" cy="3592223"/>
-            <wp:effectExtent l="0" t="0" r="0" b="8255"/>
+          <wp:inline distT="0" distB="0" distL="0" distR="0" wp14:anchorId="1BA6919B" wp14:editId="553589D8">
+            <wp:extent cx="1665072" cy="3601950"/>
+            <wp:effectExtent l="0" t="0" r="0" b="0"/>
             <wp:docPr id="6" name="Image 6"/>
             <wp:cNvGraphicFramePr>
               <a:graphicFrameLocks xmlns:a="http://schemas.openxmlformats.org/drawingml/2006/main" noChangeAspect="1"/>
@@ -857,7 +919,7 @@
                   <pic:spPr bwMode="auto">
                     <a:xfrm>
                       <a:off x="0" y="0"/>
-                      <a:ext cx="1660575" cy="3592223"/>
+                      <a:ext cx="1683357" cy="3641506"/>
                     </a:xfrm>
                     <a:prstGeom prst="rect">
                       <a:avLst/>
@@ -930,28 +992,6 @@
     </w:p>
     <w:p>
       <w:pPr>
-        <w:pStyle w:val="Headingbutblack"/>
-        <w:rPr>
-          <w:lang w:val="fr-CA"/>
-        </w:rPr>
-      </w:pPr>
-      <w:r>
-        <w:rPr>
-          <w:lang w:val="fr-CA"/>
-        </w:rPr>
-        <w:tab/>
-        <w:t xml:space="preserve">  </w:t>
-      </w:r>
-      <w:r>
-        <w:rPr>
-          <w:lang w:val="fr-CA"/>
-        </w:rPr>
-        <w:br w:type="page"/>
-      </w:r>
-    </w:p>
-    <w:p>
-      <w:pPr>
-        <w:pStyle w:val="Headingbutblack"/>
         <w:jc w:val="center"/>
         <w:rPr>
           <w:lang w:val="fr-CA"/>
@@ -959,29 +999,23 @@
       </w:pPr>
       <w:r>
         <w:rPr>
+          <w:rStyle w:val="Sous-titreCar"/>
+          <w:sz w:val="28"/>
+          <w:szCs w:val="28"/>
           <w:lang w:val="fr-CA"/>
         </w:rPr>
         <w:lastRenderedPageBreak/>
         <w:t>Diagramme des classes</w:t>
       </w:r>
-    </w:p>
-    <w:p>
-      <w:pPr>
-        <w:pStyle w:val="Headingbutblack"/>
-        <w:jc w:val="center"/>
-        <w:rPr>
-          <w:lang w:val="fr-CA"/>
-        </w:rPr>
-      </w:pPr>
       <w:r>
         <w:rPr>
           <w:noProof/>
           <w:lang w:val="fr-CA"/>
         </w:rPr>
         <w:drawing>
-          <wp:inline distT="0" distB="0" distL="0" distR="0" wp14:anchorId="09B6A325" wp14:editId="5746558B">
-            <wp:extent cx="6430559" cy="4813300"/>
-            <wp:effectExtent l="0" t="0" r="8890" b="6350"/>
+          <wp:inline distT="0" distB="0" distL="0" distR="0" wp14:anchorId="24154D57" wp14:editId="1FA20101">
+            <wp:extent cx="5937662" cy="4444364"/>
+            <wp:effectExtent l="0" t="0" r="6350" b="0"/>
             <wp:docPr id="3" name="Image 3"/>
             <wp:cNvGraphicFramePr>
               <a:graphicFrameLocks xmlns:a="http://schemas.openxmlformats.org/drawingml/2006/main" noChangeAspect="1"/>
@@ -1008,7 +1042,7 @@
                   <pic:spPr>
                     <a:xfrm>
                       <a:off x="0" y="0"/>
-                      <a:ext cx="6455437" cy="4831921"/>
+                      <a:ext cx="5971762" cy="4469888"/>
                     </a:xfrm>
                     <a:prstGeom prst="rect">
                       <a:avLst/>
@@ -1024,13 +1058,6 @@
     <w:p>
       <w:pPr>
         <w:rPr>
-          <w:lang w:val="fr-CA"/>
-        </w:rPr>
-      </w:pPr>
-    </w:p>
-    <w:p>
-      <w:pPr>
-        <w:rPr>
           <w:rFonts w:asciiTheme="majorHAnsi" w:eastAsiaTheme="majorEastAsia" w:hAnsiTheme="majorHAnsi" w:cstheme="majorBidi"/>
           <w:color w:val="2F5496" w:themeColor="accent1" w:themeShade="BF"/>
           <w:sz w:val="32"/>
@@ -1058,44 +1085,31 @@
           <w:lang w:val="fr-CA"/>
         </w:rPr>
         <w:lastRenderedPageBreak/>
-        <w:t xml:space="preserve">Diagramme des </w:t>
-      </w:r>
-      <w:r>
-        <w:rPr>
-          <w:lang w:val="fr-CA"/>
-        </w:rPr>
-        <w:t>cas d’usages (Login/</w:t>
-      </w:r>
-      <w:proofErr w:type="spellStart"/>
-      <w:r>
-        <w:rPr>
-          <w:lang w:val="fr-CA"/>
-        </w:rPr>
-        <w:t>Register</w:t>
-      </w:r>
-      <w:proofErr w:type="spellEnd"/>
-      <w:r>
-        <w:rPr>
-          <w:lang w:val="fr-CA"/>
-        </w:rPr>
-        <w:t>)</w:t>
-      </w:r>
-    </w:p>
-    <w:p>
-      <w:pPr>
+        <w:t xml:space="preserve">Diagramme des cas d’usages </w:t>
+      </w:r>
+    </w:p>
+    <w:p>
+      <w:pPr>
+        <w:pStyle w:val="Sous-titre"/>
         <w:jc w:val="center"/>
         <w:rPr>
-          <w:lang w:val="fr-CA"/>
-        </w:rPr>
-      </w:pPr>
-    </w:p>
-    <w:p>
-      <w:pPr>
-        <w:rPr>
-          <w:rFonts w:asciiTheme="majorHAnsi" w:eastAsiaTheme="majorEastAsia" w:hAnsiTheme="majorHAnsi" w:cstheme="majorBidi"/>
-          <w:color w:val="2F5496" w:themeColor="accent1" w:themeShade="BF"/>
-          <w:sz w:val="32"/>
-          <w:szCs w:val="32"/>
+          <w:sz w:val="28"/>
+          <w:szCs w:val="28"/>
+          <w:lang w:val="fr-CA"/>
+        </w:rPr>
+      </w:pPr>
+      <w:r>
+        <w:rPr>
+          <w:sz w:val="28"/>
+          <w:szCs w:val="28"/>
+          <w:lang w:val="fr-CA"/>
+        </w:rPr>
+        <w:t>Login/Register</w:t>
+      </w:r>
+    </w:p>
+    <w:p>
+      <w:pPr>
+        <w:rPr>
           <w:lang w:val="fr-CA"/>
         </w:rPr>
       </w:pPr>
@@ -1109,9 +1123,9 @@
           <w:lang w:val="fr-CA"/>
         </w:rPr>
         <w:drawing>
-          <wp:inline distT="0" distB="0" distL="0" distR="0" wp14:anchorId="7FA683F3" wp14:editId="33E921EC">
-            <wp:extent cx="6313961" cy="4752545"/>
-            <wp:effectExtent l="0" t="0" r="0" b="0"/>
+          <wp:inline distT="0" distB="0" distL="0" distR="0" wp14:anchorId="7FA683F3" wp14:editId="429C3241">
+            <wp:extent cx="6087979" cy="3243163"/>
+            <wp:effectExtent l="0" t="0" r="8255" b="0"/>
             <wp:docPr id="8" name="Image 8"/>
             <wp:cNvGraphicFramePr>
               <a:graphicFrameLocks xmlns:a="http://schemas.openxmlformats.org/drawingml/2006/main" noChangeAspect="1"/>
@@ -1138,7 +1152,7 @@
                   <pic:spPr>
                     <a:xfrm>
                       <a:off x="0" y="0"/>
-                      <a:ext cx="6323134" cy="4759449"/>
+                      <a:ext cx="6127087" cy="3263996"/>
                     </a:xfrm>
                     <a:prstGeom prst="rect">
                       <a:avLst/>
@@ -1150,16 +1164,10 @@
           </wp:inline>
         </w:drawing>
       </w:r>
-      <w:r>
-        <w:rPr>
-          <w:lang w:val="fr-CA"/>
-        </w:rPr>
-        <w:br w:type="page"/>
-      </w:r>
-    </w:p>
-    <w:p>
-      <w:pPr>
-        <w:pStyle w:val="Headingbutblack"/>
+    </w:p>
+    <w:p>
+      <w:pPr>
+        <w:pStyle w:val="Sous-titre"/>
         <w:jc w:val="center"/>
         <w:rPr>
           <w:lang w:val="fr-CA"/>
@@ -1167,50 +1175,45 @@
       </w:pPr>
       <w:r>
         <w:rPr>
-          <w:lang w:val="fr-CA"/>
-        </w:rPr>
-        <w:lastRenderedPageBreak/>
-        <w:t>Diagramme des cas d’usages (</w:t>
-      </w:r>
-      <w:r>
-        <w:rPr>
-          <w:lang w:val="fr-CA"/>
-        </w:rPr>
-        <w:t>HomePage</w:t>
-      </w:r>
-      <w:r>
-        <w:rPr>
-          <w:lang w:val="fr-CA"/>
-        </w:rPr>
-        <w:t>)</w:t>
-      </w:r>
-    </w:p>
-    <w:p>
-      <w:pPr>
-        <w:pStyle w:val="Headingbutblack"/>
-        <w:jc w:val="center"/>
-        <w:rPr>
-          <w:lang w:val="fr-CA"/>
-        </w:rPr>
-      </w:pPr>
-    </w:p>
-    <w:p>
-      <w:pPr>
-        <w:pStyle w:val="Headingbutblack"/>
-        <w:jc w:val="center"/>
-        <w:rPr>
-          <w:lang w:val="fr-CA"/>
-        </w:rPr>
-      </w:pPr>
+          <w:sz w:val="28"/>
+          <w:szCs w:val="28"/>
+          <w:lang w:val="fr-CA"/>
+        </w:rPr>
+        <w:t>Home</w:t>
+      </w:r>
+      <w:r>
+        <w:rPr>
+          <w:sz w:val="28"/>
+          <w:szCs w:val="28"/>
+          <w:lang w:val="fr-CA"/>
+        </w:rPr>
+        <w:t>p</w:t>
+      </w:r>
+      <w:r>
+        <w:rPr>
+          <w:sz w:val="28"/>
+          <w:szCs w:val="28"/>
+          <w:lang w:val="fr-CA"/>
+        </w:rPr>
+        <w:t>ag</w:t>
+      </w:r>
+      <w:r>
+        <w:rPr>
+          <w:sz w:val="28"/>
+          <w:szCs w:val="28"/>
+          <w:lang w:val="fr-CA"/>
+        </w:rPr>
+        <w:t>e</w:t>
+      </w:r>
       <w:r>
         <w:rPr>
           <w:noProof/>
           <w:lang w:val="fr-CA"/>
         </w:rPr>
         <w:drawing>
-          <wp:inline distT="0" distB="0" distL="0" distR="0" wp14:anchorId="35C76A52" wp14:editId="5007F35B">
-            <wp:extent cx="6387085" cy="4664075"/>
-            <wp:effectExtent l="0" t="0" r="0" b="3175"/>
+          <wp:inline distT="0" distB="0" distL="0" distR="0" wp14:anchorId="35C76A52" wp14:editId="1566CCEB">
+            <wp:extent cx="6087745" cy="3827374"/>
+            <wp:effectExtent l="0" t="0" r="8255" b="1905"/>
             <wp:docPr id="9" name="Image 9"/>
             <wp:cNvGraphicFramePr>
               <a:graphicFrameLocks xmlns:a="http://schemas.openxmlformats.org/drawingml/2006/main" noChangeAspect="1"/>
@@ -1237,7 +1240,7 @@
                   <pic:spPr>
                     <a:xfrm>
                       <a:off x="0" y="0"/>
-                      <a:ext cx="6402838" cy="4675578"/>
+                      <a:ext cx="6114551" cy="3844227"/>
                     </a:xfrm>
                     <a:prstGeom prst="rect">
                       <a:avLst/>
@@ -1252,111 +1255,41 @@
     </w:p>
     <w:p>
       <w:pPr>
+        <w:pStyle w:val="Sous-titre"/>
+        <w:jc w:val="center"/>
+        <w:rPr>
+          <w:sz w:val="28"/>
+          <w:szCs w:val="28"/>
+          <w:lang w:val="fr-CA"/>
+        </w:rPr>
+      </w:pPr>
+      <w:r>
+        <w:rPr>
+          <w:sz w:val="28"/>
+          <w:szCs w:val="28"/>
+          <w:lang w:val="fr-CA"/>
+        </w:rPr>
+        <w:lastRenderedPageBreak/>
+        <w:t>Map des lieux</w:t>
+      </w:r>
+    </w:p>
+    <w:p>
+      <w:pPr>
         <w:pStyle w:val="Headingbutblack"/>
         <w:jc w:val="center"/>
         <w:rPr>
           <w:lang w:val="fr-CA"/>
         </w:rPr>
       </w:pPr>
-    </w:p>
-    <w:p>
-      <w:pPr>
-        <w:pStyle w:val="Headingbutblack"/>
-        <w:jc w:val="center"/>
-        <w:rPr>
-          <w:lang w:val="fr-CA"/>
-        </w:rPr>
-      </w:pPr>
-    </w:p>
-    <w:p>
-      <w:pPr>
-        <w:pStyle w:val="Headingbutblack"/>
-        <w:jc w:val="center"/>
-        <w:rPr>
-          <w:lang w:val="fr-CA"/>
-        </w:rPr>
-      </w:pPr>
-    </w:p>
-    <w:p>
-      <w:pPr>
-        <w:pStyle w:val="Headingbutblack"/>
-        <w:jc w:val="center"/>
-        <w:rPr>
-          <w:lang w:val="fr-CA"/>
-        </w:rPr>
-      </w:pPr>
-    </w:p>
-    <w:p>
-      <w:pPr>
-        <w:pStyle w:val="Headingbutblack"/>
-        <w:jc w:val="center"/>
-        <w:rPr>
-          <w:lang w:val="fr-CA"/>
-        </w:rPr>
-      </w:pPr>
-    </w:p>
-    <w:p>
-      <w:pPr>
-        <w:pStyle w:val="Headingbutblack"/>
-        <w:jc w:val="center"/>
-        <w:rPr>
-          <w:lang w:val="fr-CA"/>
-        </w:rPr>
-      </w:pPr>
-    </w:p>
-    <w:p>
-      <w:pPr>
-        <w:pStyle w:val="Headingbutblack"/>
-        <w:jc w:val="center"/>
-        <w:rPr>
-          <w:lang w:val="fr-CA"/>
-        </w:rPr>
-      </w:pPr>
-      <w:r>
-        <w:rPr>
-          <w:lang w:val="fr-CA"/>
-        </w:rPr>
-        <w:lastRenderedPageBreak/>
-        <w:t>Diagramme des cas d’usages (</w:t>
-      </w:r>
-      <w:proofErr w:type="spellStart"/>
-      <w:r>
-        <w:rPr>
-          <w:lang w:val="fr-CA"/>
-        </w:rPr>
-        <w:t>Map</w:t>
-      </w:r>
-      <w:proofErr w:type="spellEnd"/>
-      <w:r>
-        <w:rPr>
-          <w:lang w:val="fr-CA"/>
-        </w:rPr>
-        <w:t xml:space="preserve"> des lieux</w:t>
-      </w:r>
-      <w:r>
-        <w:rPr>
-          <w:lang w:val="fr-CA"/>
-        </w:rPr>
-        <w:t>)</w:t>
-      </w:r>
-    </w:p>
-    <w:p>
-      <w:pPr>
-        <w:pStyle w:val="Headingbutblack"/>
-        <w:jc w:val="center"/>
-        <w:rPr>
-          <w:lang w:val="fr-CA"/>
-        </w:rPr>
-      </w:pPr>
       <w:r>
         <w:rPr>
           <w:noProof/>
           <w:lang w:val="fr-CA"/>
         </w:rPr>
         <w:drawing>
-          <wp:inline distT="0" distB="0" distL="0" distR="0" wp14:anchorId="26CF889E" wp14:editId="43E21593">
-            <wp:extent cx="6357668" cy="5408295"/>
-            <wp:effectExtent l="0" t="0" r="5080" b="1905"/>
+          <wp:inline distT="0" distB="0" distL="0" distR="0" wp14:anchorId="26CF889E" wp14:editId="4EC88990">
+            <wp:extent cx="6209969" cy="3487243"/>
+            <wp:effectExtent l="0" t="0" r="635" b="0"/>
             <wp:docPr id="10" name="Image 10"/>
             <wp:cNvGraphicFramePr>
               <a:graphicFrameLocks xmlns:a="http://schemas.openxmlformats.org/drawingml/2006/main" noChangeAspect="1"/>
@@ -1383,7 +1316,7 @@
                   <pic:spPr>
                     <a:xfrm>
                       <a:off x="0" y="0"/>
-                      <a:ext cx="6366107" cy="5415474"/>
+                      <a:ext cx="6299662" cy="3537611"/>
                     </a:xfrm>
                     <a:prstGeom prst="rect">
                       <a:avLst/>
@@ -1398,82 +1331,30 @@
     </w:p>
     <w:p>
       <w:pPr>
-        <w:pStyle w:val="Headingbutblack"/>
+        <w:pStyle w:val="Sous-titre"/>
         <w:jc w:val="center"/>
         <w:rPr>
-          <w:lang w:val="fr-CA"/>
-        </w:rPr>
-      </w:pPr>
-    </w:p>
-    <w:p>
-      <w:pPr>
-        <w:pStyle w:val="Headingbutblack"/>
+          <w:sz w:val="28"/>
+          <w:szCs w:val="28"/>
+          <w:lang w:val="fr-CA"/>
+        </w:rPr>
+      </w:pPr>
+      <w:r>
+        <w:rPr>
+          <w:sz w:val="28"/>
+          <w:szCs w:val="28"/>
+          <w:lang w:val="fr-CA"/>
+        </w:rPr>
+        <w:t>Chat Public</w:t>
+      </w:r>
+    </w:p>
+    <w:p>
+      <w:pPr>
+        <w:pStyle w:val="Sous-titre"/>
         <w:jc w:val="center"/>
         <w:rPr>
-          <w:lang w:val="fr-CA"/>
-        </w:rPr>
-      </w:pPr>
-    </w:p>
-    <w:p>
-      <w:pPr>
-        <w:pStyle w:val="Headingbutblack"/>
-        <w:jc w:val="center"/>
-        <w:rPr>
-          <w:lang w:val="fr-CA"/>
-        </w:rPr>
-      </w:pPr>
-    </w:p>
-    <w:p>
-      <w:pPr>
-        <w:pStyle w:val="Headingbutblack"/>
-        <w:jc w:val="center"/>
-        <w:rPr>
-          <w:lang w:val="fr-CA"/>
-        </w:rPr>
-      </w:pPr>
-    </w:p>
-    <w:p>
-      <w:pPr>
-        <w:pStyle w:val="Headingbutblack"/>
-        <w:jc w:val="center"/>
-        <w:rPr>
-          <w:lang w:val="fr-CA"/>
-        </w:rPr>
-      </w:pPr>
-    </w:p>
-    <w:p>
-      <w:pPr>
-        <w:pStyle w:val="Headingbutblack"/>
-        <w:jc w:val="center"/>
-        <w:rPr>
-          <w:lang w:val="fr-CA"/>
-        </w:rPr>
-      </w:pPr>
-      <w:r>
-        <w:rPr>
-          <w:lang w:val="fr-CA"/>
-        </w:rPr>
-        <w:lastRenderedPageBreak/>
-        <w:t>Diagramme des cas d’usages (</w:t>
-      </w:r>
-      <w:r>
-        <w:rPr>
-          <w:lang w:val="fr-CA"/>
-        </w:rPr>
-        <w:t>chat public</w:t>
-      </w:r>
-      <w:r>
-        <w:rPr>
-          <w:lang w:val="fr-CA"/>
-        </w:rPr>
-        <w:t>)</w:t>
-      </w:r>
-    </w:p>
-    <w:p>
-      <w:pPr>
-        <w:pStyle w:val="Headingbutblack"/>
-        <w:jc w:val="center"/>
-        <w:rPr>
+          <w:sz w:val="28"/>
+          <w:szCs w:val="28"/>
           <w:lang w:val="fr-CA"/>
         </w:rPr>
       </w:pPr>
@@ -1483,9 +1364,9 @@
           <w:lang w:val="fr-CA"/>
         </w:rPr>
         <w:drawing>
-          <wp:inline distT="0" distB="0" distL="0" distR="0" wp14:anchorId="3C530680" wp14:editId="0785C0C3">
-            <wp:extent cx="6710303" cy="5469148"/>
-            <wp:effectExtent l="0" t="0" r="0" b="0"/>
+          <wp:inline distT="0" distB="0" distL="0" distR="0" wp14:anchorId="63DE0C5F" wp14:editId="2639960A">
+            <wp:extent cx="6209665" cy="3794436"/>
+            <wp:effectExtent l="0" t="0" r="635" b="0"/>
             <wp:docPr id="11" name="Image 11"/>
             <wp:cNvGraphicFramePr>
               <a:graphicFrameLocks xmlns:a="http://schemas.openxmlformats.org/drawingml/2006/main" noChangeAspect="1"/>
@@ -1515,7 +1396,7 @@
                   <pic:spPr bwMode="auto">
                     <a:xfrm>
                       <a:off x="0" y="0"/>
-                      <a:ext cx="6719858" cy="5476936"/>
+                      <a:ext cx="6335389" cy="3871260"/>
                     </a:xfrm>
                     <a:prstGeom prst="rect">
                       <a:avLst/>
@@ -1534,102 +1415,29 @@
     </w:p>
     <w:p>
       <w:pPr>
-        <w:pStyle w:val="Headingbutblack"/>
+        <w:pStyle w:val="Sous-titre"/>
         <w:jc w:val="center"/>
         <w:rPr>
           <w:lang w:val="fr-CA"/>
         </w:rPr>
       </w:pPr>
-    </w:p>
-    <w:p>
-      <w:pPr>
-        <w:pStyle w:val="Headingbutblack"/>
-        <w:jc w:val="center"/>
-        <w:rPr>
-          <w:lang w:val="fr-CA"/>
-        </w:rPr>
-      </w:pPr>
-    </w:p>
-    <w:p>
-      <w:pPr>
-        <w:pStyle w:val="Headingbutblack"/>
-        <w:jc w:val="center"/>
-        <w:rPr>
-          <w:lang w:val="fr-CA"/>
-        </w:rPr>
-      </w:pPr>
-    </w:p>
-    <w:p>
-      <w:pPr>
-        <w:pStyle w:val="Headingbutblack"/>
-        <w:jc w:val="center"/>
-        <w:rPr>
-          <w:lang w:val="fr-CA"/>
-        </w:rPr>
-      </w:pPr>
-    </w:p>
-    <w:p>
-      <w:pPr>
-        <w:pStyle w:val="Headingbutblack"/>
-        <w:jc w:val="center"/>
-        <w:rPr>
-          <w:lang w:val="fr-CA"/>
-        </w:rPr>
-      </w:pPr>
-    </w:p>
-    <w:p>
-      <w:pPr>
-        <w:pStyle w:val="Headingbutblack"/>
-        <w:jc w:val="center"/>
-        <w:rPr>
-          <w:lang w:val="fr-CA"/>
-        </w:rPr>
-      </w:pPr>
-      <w:r>
-        <w:rPr>
+      <w:r>
+        <w:rPr>
+          <w:sz w:val="28"/>
+          <w:szCs w:val="28"/>
           <w:lang w:val="fr-CA"/>
         </w:rPr>
         <w:lastRenderedPageBreak/>
-        <w:t xml:space="preserve">Diagramme des cas d’usages (chat </w:t>
-      </w:r>
-      <w:r>
-        <w:rPr>
-          <w:lang w:val="fr-CA"/>
-        </w:rPr>
-        <w:t>privée</w:t>
-      </w:r>
-      <w:r>
-        <w:rPr>
-          <w:lang w:val="fr-CA"/>
-        </w:rPr>
-        <w:t>)</w:t>
-      </w:r>
-    </w:p>
-    <w:p>
-      <w:pPr>
-        <w:pStyle w:val="Headingbutblack"/>
-        <w:jc w:val="center"/>
-        <w:rPr>
-          <w:lang w:val="fr-CA"/>
-        </w:rPr>
-      </w:pPr>
-    </w:p>
-    <w:p>
-      <w:pPr>
-        <w:pStyle w:val="Headingbutblack"/>
-        <w:jc w:val="center"/>
-        <w:rPr>
-          <w:lang w:val="fr-CA"/>
-        </w:rPr>
-      </w:pPr>
+        <w:t>Chat Privée</w:t>
+      </w:r>
       <w:r>
         <w:rPr>
           <w:noProof/>
           <w:lang w:val="fr-CA"/>
         </w:rPr>
         <w:drawing>
-          <wp:inline distT="0" distB="0" distL="0" distR="0" wp14:anchorId="3A25AF26" wp14:editId="30EAEE53">
-            <wp:extent cx="6185140" cy="5986145"/>
+          <wp:inline distT="0" distB="0" distL="0" distR="0" wp14:anchorId="3A25AF26" wp14:editId="2444FFD0">
+            <wp:extent cx="6184900" cy="3721211"/>
             <wp:effectExtent l="0" t="0" r="6350" b="0"/>
             <wp:docPr id="12" name="Image 12"/>
             <wp:cNvGraphicFramePr>
@@ -1660,7 +1468,7 @@
                   <pic:spPr bwMode="auto">
                     <a:xfrm>
                       <a:off x="0" y="0"/>
-                      <a:ext cx="6191541" cy="5992340"/>
+                      <a:ext cx="6198868" cy="3729615"/>
                     </a:xfrm>
                     <a:prstGeom prst="rect">
                       <a:avLst/>
@@ -1679,30 +1487,20 @@
     </w:p>
     <w:p>
       <w:pPr>
-        <w:pStyle w:val="Headingbutblack"/>
-        <w:jc w:val="center"/>
-        <w:rPr>
-          <w:lang w:val="fr-CA"/>
-        </w:rPr>
-      </w:pPr>
-    </w:p>
-    <w:p>
-      <w:pPr>
-        <w:pStyle w:val="Headingbutblack"/>
-        <w:jc w:val="center"/>
-        <w:rPr>
-          <w:lang w:val="fr-CA"/>
-        </w:rPr>
-      </w:pPr>
-    </w:p>
-    <w:p>
-      <w:pPr>
-        <w:pStyle w:val="Headingbutblack"/>
-        <w:jc w:val="center"/>
-        <w:rPr>
-          <w:lang w:val="fr-CA"/>
-        </w:rPr>
-      </w:pPr>
+        <w:rPr>
+          <w:rFonts w:asciiTheme="majorHAnsi" w:eastAsiaTheme="majorEastAsia" w:hAnsiTheme="majorHAnsi" w:cstheme="majorBidi"/>
+          <w:color w:val="2F5496" w:themeColor="accent1" w:themeShade="BF"/>
+          <w:sz w:val="32"/>
+          <w:szCs w:val="32"/>
+          <w:lang w:val="fr-CA"/>
+        </w:rPr>
+      </w:pPr>
+      <w:r>
+        <w:rPr>
+          <w:lang w:val="fr-CA"/>
+        </w:rPr>
+        <w:br w:type="page"/>
+      </w:r>
     </w:p>
     <w:p>
       <w:pPr>
@@ -1799,84 +1597,28 @@
     </w:p>
     <w:p>
       <w:pPr>
-        <w:pStyle w:val="Headingbutblack"/>
-        <w:rPr>
-          <w:sz w:val="28"/>
-          <w:szCs w:val="28"/>
-          <w:lang w:val="fr-CA"/>
-        </w:rPr>
-      </w:pPr>
-      <w:r>
-        <w:rPr>
-          <w:sz w:val="28"/>
-          <w:szCs w:val="28"/>
-          <w:lang w:val="fr-CA"/>
-        </w:rPr>
-        <w:t xml:space="preserve">Pour la </w:t>
-      </w:r>
-      <w:r>
-        <w:rPr>
-          <w:sz w:val="28"/>
-          <w:szCs w:val="28"/>
-          <w:lang w:val="fr-CA"/>
-        </w:rPr>
-        <w:t xml:space="preserve">base de données, on utilise MongoDB, qui est une base de </w:t>
-      </w:r>
-      <w:r>
-        <w:rPr>
-          <w:sz w:val="28"/>
-          <w:szCs w:val="28"/>
-          <w:lang w:val="fr-CA"/>
-        </w:rPr>
-        <w:t>données</w:t>
-      </w:r>
-      <w:r>
-        <w:rPr>
-          <w:sz w:val="28"/>
-          <w:szCs w:val="28"/>
-          <w:lang w:val="fr-CA"/>
-        </w:rPr>
-        <w:t xml:space="preserve"> type document, donc pas de </w:t>
-      </w:r>
-      <w:r>
-        <w:rPr>
-          <w:sz w:val="28"/>
-          <w:szCs w:val="28"/>
-          <w:lang w:val="fr-CA"/>
-        </w:rPr>
-        <w:t>clé</w:t>
-      </w:r>
-      <w:r>
-        <w:rPr>
-          <w:sz w:val="28"/>
-          <w:szCs w:val="28"/>
-          <w:lang w:val="fr-CA"/>
-        </w:rPr>
-        <w:t xml:space="preserve"> </w:t>
-      </w:r>
-      <w:r>
-        <w:rPr>
-          <w:sz w:val="28"/>
-          <w:szCs w:val="28"/>
-          <w:lang w:val="fr-CA"/>
-        </w:rPr>
-        <w:t>étrangère</w:t>
-      </w:r>
-      <w:r>
-        <w:rPr>
-          <w:sz w:val="28"/>
-          <w:szCs w:val="28"/>
-          <w:lang w:val="fr-CA"/>
-        </w:rPr>
-        <w:t>.</w:t>
-      </w:r>
-      <w:r>
-        <w:rPr>
-          <w:sz w:val="28"/>
-          <w:szCs w:val="28"/>
-          <w:lang w:val="fr-CA"/>
-        </w:rPr>
-        <w:t xml:space="preserve"> On utilise l’embending (incorporation). Par exemple : dans la Collection ChatRoom, il y a une liste de chats qui elles contient les messages, le temp ou ils ont été envoyés et par qui. </w:t>
+        <w:rPr>
+          <w:lang w:val="fr-CA"/>
+        </w:rPr>
+      </w:pPr>
+      <w:r>
+        <w:rPr>
+          <w:lang w:val="fr-CA"/>
+        </w:rPr>
+        <w:t>Pour la base de données, on utilise MongoDB, qui est une base de données type document, donc pas de clé étrangère. On utilise l’embending (incorporation). Par exemple : dans la Collection ChatRoom, il y a une liste de chats qui elles contient les messages, le temp ou ils ont été envoyés et par qui.</w:t>
+      </w:r>
+    </w:p>
+    <w:p>
+      <w:pPr>
+        <w:rPr>
+          <w:lang w:val="fr-CA"/>
+        </w:rPr>
+      </w:pPr>
+      <w:r>
+        <w:rPr>
+          <w:lang w:val="fr-CA"/>
+        </w:rPr>
+        <w:br w:type="page"/>
       </w:r>
     </w:p>
     <w:p>
@@ -1887,41 +1629,6 @@
           <w:lang w:val="fr-CA"/>
         </w:rPr>
       </w:pPr>
-    </w:p>
-    <w:p>
-      <w:pPr>
-        <w:pStyle w:val="Headingbutblack"/>
-        <w:jc w:val="center"/>
-        <w:rPr>
-          <w:lang w:val="fr-CA"/>
-        </w:rPr>
-      </w:pPr>
-    </w:p>
-    <w:p>
-      <w:pPr>
-        <w:pStyle w:val="Headingbutblack"/>
-        <w:jc w:val="center"/>
-        <w:rPr>
-          <w:lang w:val="fr-CA"/>
-        </w:rPr>
-      </w:pPr>
-    </w:p>
-    <w:p>
-      <w:pPr>
-        <w:pStyle w:val="Headingbutblack"/>
-        <w:rPr>
-          <w:lang w:val="fr-CA"/>
-        </w:rPr>
-      </w:pPr>
-    </w:p>
-    <w:p>
-      <w:pPr>
-        <w:pStyle w:val="Headingbutblack"/>
-        <w:jc w:val="center"/>
-        <w:rPr>
-          <w:lang w:val="fr-CA"/>
-        </w:rPr>
-      </w:pPr>
       <w:r>
         <w:rPr>
           <w:lang w:val="fr-CA"/>
@@ -2207,7 +1914,23 @@
           <w:szCs w:val="24"/>
           <w:lang w:val="fr-CA"/>
         </w:rPr>
-        <w:t>usagers. (chat, courriel, mot de passe).</w:t>
+        <w:t>usagers. (</w:t>
+      </w:r>
+      <w:r>
+        <w:rPr>
+          <w:sz w:val="24"/>
+          <w:szCs w:val="24"/>
+          <w:lang w:val="fr-CA"/>
+        </w:rPr>
+        <w:t>Chat</w:t>
+      </w:r>
+      <w:r>
+        <w:rPr>
+          <w:sz w:val="24"/>
+          <w:szCs w:val="24"/>
+          <w:lang w:val="fr-CA"/>
+        </w:rPr>
+        <w:t>, courriel, mot de passe).</w:t>
       </w:r>
     </w:p>
     <w:p>
@@ -2447,7 +2170,25 @@
           <w:szCs w:val="24"/>
           <w:lang w:val="fr-CA"/>
         </w:rPr>
-        <w:t xml:space="preserve"> Dans le cas de notre application, l’inscription pourrait bénéficier d’un Builder. Notre user a une instance d’un profil public ainsi qu’une autre instance d’un profil privée.</w:t>
+        <w:t xml:space="preserve"> Dans le cas de notre application, l’inscription pourrait bénéficier d’un Builder. Notre user </w:t>
+      </w:r>
+      <w:proofErr w:type="gramStart"/>
+      <w:r>
+        <w:rPr>
+          <w:sz w:val="24"/>
+          <w:szCs w:val="24"/>
+          <w:lang w:val="fr-CA"/>
+        </w:rPr>
+        <w:t>a</w:t>
+      </w:r>
+      <w:proofErr w:type="gramEnd"/>
+      <w:r>
+        <w:rPr>
+          <w:sz w:val="24"/>
+          <w:szCs w:val="24"/>
+          <w:lang w:val="fr-CA"/>
+        </w:rPr>
+        <w:t xml:space="preserve"> une instance d’un profil public ainsi qu’une autre instance d’un profil privée.</w:t>
       </w:r>
       <w:r>
         <w:rPr>
@@ -2639,17 +2380,6 @@
     <w:p>
       <w:pPr>
         <w:spacing w:line="240" w:lineRule="auto"/>
-        <w:ind w:left="360"/>
-        <w:rPr>
-          <w:sz w:val="24"/>
-          <w:szCs w:val="24"/>
-          <w:lang w:val="fr-CA"/>
-        </w:rPr>
-      </w:pPr>
-    </w:p>
-    <w:p>
-      <w:pPr>
-        <w:spacing w:line="240" w:lineRule="auto"/>
         <w:ind w:firstLine="360"/>
         <w:rPr>
           <w:sz w:val="24"/>
@@ -2762,7 +2492,49 @@
           <w:szCs w:val="24"/>
           <w:lang w:val="fr-CA"/>
         </w:rPr>
-        <w:t xml:space="preserve">, pour la formule mathématique, nous avons décidé d’utiliser la formule de Haversine. La formule de Haversine est une formule mathématique utilisée pour calculer la distance entre deux points sur une sphère, telle que la surface terrestre. Elle est couramment utilisée pour calculer des distances entre deux points sur une carte. La formule de Haversine est utile pour notre application car elle permet de calculer avec précision la distance entre deux utilisateurs qui se trouvent à des endroits différents, même si ces endroits sont éloignés. En utilisant cette formule, nous pouvons nous assurer que les utilisateurs qui sont les plus proches </w:t>
+        <w:t xml:space="preserve">, pour la formule mathématique, nous avons décidé d’utiliser la formule de Haversine. La formule de Haversine est une formule mathématique utilisée pour calculer la distance entre deux points sur une sphère, telle que la surface terrestre. Elle est couramment utilisée pour calculer des distances entre deux points sur une carte. La formule de Haversine est utile pour notre application car elle permet de calculer avec précision la distance entre deux utilisateurs qui se trouvent à des endroits différents, même si ces endroits sont éloignés. En utilisant cette formule, nous pouvons nous assurer que les utilisateurs qui sont les plus proches les uns </w:t>
+      </w:r>
+      <w:proofErr w:type="gramStart"/>
+      <w:r>
+        <w:rPr>
+          <w:sz w:val="24"/>
+          <w:szCs w:val="24"/>
+          <w:lang w:val="fr-CA"/>
+        </w:rPr>
+        <w:t>des autres</w:t>
+      </w:r>
+      <w:proofErr w:type="gramEnd"/>
+      <w:r>
+        <w:rPr>
+          <w:sz w:val="24"/>
+          <w:szCs w:val="24"/>
+          <w:lang w:val="fr-CA"/>
+        </w:rPr>
+        <w:t xml:space="preserve"> sont jumelés. Dans notre logique pour l’application, nous aurions ainsi pour chaque endroit une localisation</w:t>
+      </w:r>
+      <w:r>
+        <w:rPr>
+          <w:sz w:val="24"/>
+          <w:szCs w:val="24"/>
+          <w:lang w:val="fr-CA"/>
+        </w:rPr>
+        <w:t xml:space="preserve"> avec un point qui utilise comme</w:t>
+      </w:r>
+      <w:r>
+        <w:rPr>
+          <w:sz w:val="24"/>
+          <w:szCs w:val="24"/>
+          <w:lang w:val="fr-CA"/>
+        </w:rPr>
+        <w:t xml:space="preserve"> </w:t>
+      </w:r>
+      <w:r>
+        <w:rPr>
+          <w:sz w:val="24"/>
+          <w:szCs w:val="24"/>
+          <w:lang w:val="fr-CA"/>
+        </w:rPr>
+        <w:t xml:space="preserve">unité de mesure </w:t>
       </w:r>
       <w:r>
         <w:rPr>
@@ -2771,31 +2543,7 @@
           <w:lang w:val="fr-CA"/>
         </w:rPr>
         <w:lastRenderedPageBreak/>
-        <w:t>les uns des autres sont jumelés. Dans notre logique pour l’application, nous aurions ainsi pour chaque endroit une localisation</w:t>
-      </w:r>
-      <w:r>
-        <w:rPr>
-          <w:sz w:val="24"/>
-          <w:szCs w:val="24"/>
-          <w:lang w:val="fr-CA"/>
-        </w:rPr>
-        <w:t xml:space="preserve"> avec un point qui utilise comme</w:t>
-      </w:r>
-      <w:r>
-        <w:rPr>
-          <w:sz w:val="24"/>
-          <w:szCs w:val="24"/>
-          <w:lang w:val="fr-CA"/>
-        </w:rPr>
-        <w:t xml:space="preserve"> </w:t>
-      </w:r>
-      <w:r>
-        <w:rPr>
-          <w:sz w:val="24"/>
-          <w:szCs w:val="24"/>
-          <w:lang w:val="fr-CA"/>
-        </w:rPr>
-        <w:t xml:space="preserve">unité de mesure latitude/longitude. Avec cette unité de mesure, on peut récupérer la position de l’utilisateur et voir, à l’aide de la formule de Haversine, si l’utilisateur est proche d’un certain lieu. </w:t>
+        <w:t xml:space="preserve">latitude/longitude. Avec cette unité de mesure, on peut récupérer la position de l’utilisateur et voir, à l’aide de la formule de Haversine, si l’utilisateur est proche d’un certain lieu. </w:t>
       </w:r>
     </w:p>
     <w:p>
@@ -2822,7 +2570,7 @@
           <w:szCs w:val="24"/>
           <w:lang w:val="fr-CA"/>
         </w:rPr>
-        <w:t>en ce qui est de comment nous comptons lier le cours de Veille technologique au cours de Projet synthèse, nous avons choisi choisi en grande partie l’exploration de la technologie de React Native.</w:t>
+        <w:t>en ce qui est de comment nous comptons lier le cours de Veille technologique au cours de Projet synthèse, nous avons choisi en grande partie l’exploration de la technologie de React Native.</w:t>
       </w:r>
       <w:r>
         <w:rPr>
@@ -2968,28 +2716,6 @@
         </w:rPr>
         <w:t xml:space="preserve"> sont complètement open-sources. </w:t>
       </w:r>
-    </w:p>
-    <w:p>
-      <w:pPr>
-        <w:spacing w:line="240" w:lineRule="auto"/>
-        <w:ind w:firstLine="720"/>
-        <w:rPr>
-          <w:sz w:val="24"/>
-          <w:szCs w:val="24"/>
-          <w:lang w:val="fr-CA"/>
-        </w:rPr>
-      </w:pPr>
-    </w:p>
-    <w:p>
-      <w:pPr>
-        <w:spacing w:line="240" w:lineRule="auto"/>
-        <w:ind w:firstLine="720"/>
-        <w:rPr>
-          <w:sz w:val="24"/>
-          <w:szCs w:val="24"/>
-          <w:lang w:val="fr-CA"/>
-        </w:rPr>
-      </w:pPr>
     </w:p>
     <w:p>
       <w:pPr>
@@ -3478,6 +3204,7 @@
     <w:lsdException w:name="HTML Sample" w:semiHidden="1" w:unhideWhenUsed="1"/>
     <w:lsdException w:name="HTML Typewriter" w:semiHidden="1" w:unhideWhenUsed="1"/>
     <w:lsdException w:name="HTML Variable" w:semiHidden="1" w:unhideWhenUsed="1"/>
+    <w:lsdException w:name="Normal Table" w:semiHidden="1" w:unhideWhenUsed="1"/>
     <w:lsdException w:name="annotation subject" w:semiHidden="1" w:unhideWhenUsed="1"/>
     <w:lsdException w:name="No List" w:semiHidden="1" w:unhideWhenUsed="1"/>
     <w:lsdException w:name="Outline List 1" w:semiHidden="1" w:unhideWhenUsed="1"/>
@@ -3524,8 +3251,10 @@
     <w:lsdException w:name="Table Subtle 2" w:semiHidden="1" w:unhideWhenUsed="1"/>
     <w:lsdException w:name="Table Web 1" w:semiHidden="1" w:unhideWhenUsed="1"/>
     <w:lsdException w:name="Table Web 2" w:semiHidden="1" w:unhideWhenUsed="1"/>
+    <w:lsdException w:name="Table Web 3" w:semiHidden="1" w:unhideWhenUsed="1"/>
     <w:lsdException w:name="Balloon Text" w:semiHidden="1" w:unhideWhenUsed="1"/>
     <w:lsdException w:name="Table Grid" w:uiPriority="39"/>
+    <w:lsdException w:name="Table Theme" w:semiHidden="1" w:unhideWhenUsed="1"/>
     <w:lsdException w:name="Placeholder Text" w:semiHidden="1"/>
     <w:lsdException w:name="No Spacing" w:uiPriority="1" w:qFormat="1"/>
     <w:lsdException w:name="Light Shading" w:uiPriority="60"/>
@@ -3951,6 +3680,15 @@
       <w:contextualSpacing/>
     </w:pPr>
   </w:style>
+  <w:style w:type="paragraph" w:styleId="Sansinterligne">
+    <w:name w:val="No Spacing"/>
+    <w:uiPriority w:val="1"/>
+    <w:qFormat/>
+    <w:rsid w:val="00AE43A9"/>
+    <w:pPr>
+      <w:spacing w:after="0" w:line="240" w:lineRule="auto"/>
+    </w:pPr>
+  </w:style>
 </w:styles>
 </file>
 

</xml_diff>